<commit_message>
Project User Guide v1.01
Misc edits and additions. Also uploading user guide functionality screenshots.
</commit_message>
<xml_diff>
--- a/Shopping List User Guide.docx
+++ b/Shopping List User Guide.docx
@@ -79,8 +79,6 @@
         </w:rPr>
         <w:t xml:space="preserve">Shopping List </w:t>
       </w:r>
-      <w:bookmarkStart w:id="0" w:name="_GoBack"/>
-      <w:bookmarkEnd w:id="0"/>
       <w:r>
         <w:rPr>
           <w:rFonts w:ascii="Times New Roman" w:hAnsi="Times New Roman" w:cs="Times New Roman"/>
@@ -367,7 +365,7 @@
         <w:rPr>
           <w:rFonts w:ascii="Times New Roman" w:hAnsi="Times New Roman" w:cs="Times New Roman"/>
         </w:rPr>
-        <w:t>Revision 1.00</w:t>
+        <w:t>Revision 1.01</w:t>
       </w:r>
     </w:p>
     <w:p>
@@ -407,9 +405,1539 @@
         <w:pStyle w:val="Heading1"/>
         <w:jc w:val="center"/>
       </w:pPr>
+      <w:bookmarkStart w:id="0" w:name="_Toc487194807"/>
       <w:r>
         <w:lastRenderedPageBreak/>
         <w:t>Revision Table</w:t>
+      </w:r>
+      <w:bookmarkEnd w:id="0"/>
+    </w:p>
+    <w:p/>
+    <w:tbl>
+      <w:tblPr>
+        <w:tblStyle w:val="TableGrid"/>
+        <w:tblW w:w="9535" w:type="dxa"/>
+        <w:tblLook w:val="04A0" w:firstRow="1" w:lastRow="0" w:firstColumn="1" w:lastColumn="0" w:noHBand="0" w:noVBand="1"/>
+      </w:tblPr>
+      <w:tblGrid>
+        <w:gridCol w:w="1345"/>
+        <w:gridCol w:w="1350"/>
+        <w:gridCol w:w="1980"/>
+        <w:gridCol w:w="4860"/>
+      </w:tblGrid>
+      <w:tr>
+        <w:tc>
+          <w:tcPr>
+            <w:tcW w:w="1345" w:type="dxa"/>
+          </w:tcPr>
+          <w:p>
+            <w:pPr>
+              <w:jc w:val="center"/>
+              <w:rPr>
+                <w:b/>
+                <w:sz w:val="28"/>
+              </w:rPr>
+            </w:pPr>
+            <w:r>
+              <w:rPr>
+                <w:b/>
+                <w:sz w:val="28"/>
+              </w:rPr>
+              <w:t>Revision</w:t>
+            </w:r>
+          </w:p>
+        </w:tc>
+        <w:tc>
+          <w:tcPr>
+            <w:tcW w:w="1350" w:type="dxa"/>
+          </w:tcPr>
+          <w:p>
+            <w:pPr>
+              <w:jc w:val="center"/>
+              <w:rPr>
+                <w:b/>
+                <w:sz w:val="28"/>
+              </w:rPr>
+            </w:pPr>
+            <w:r>
+              <w:rPr>
+                <w:b/>
+                <w:sz w:val="28"/>
+              </w:rPr>
+              <w:t>Date</w:t>
+            </w:r>
+          </w:p>
+        </w:tc>
+        <w:tc>
+          <w:tcPr>
+            <w:tcW w:w="1980" w:type="dxa"/>
+          </w:tcPr>
+          <w:p>
+            <w:pPr>
+              <w:jc w:val="center"/>
+              <w:rPr>
+                <w:b/>
+                <w:sz w:val="28"/>
+              </w:rPr>
+            </w:pPr>
+            <w:r>
+              <w:rPr>
+                <w:b/>
+                <w:sz w:val="28"/>
+              </w:rPr>
+              <w:t>Editor</w:t>
+            </w:r>
+          </w:p>
+        </w:tc>
+        <w:tc>
+          <w:tcPr>
+            <w:tcW w:w="4860" w:type="dxa"/>
+          </w:tcPr>
+          <w:p>
+            <w:pPr>
+              <w:jc w:val="center"/>
+              <w:rPr>
+                <w:b/>
+                <w:sz w:val="28"/>
+              </w:rPr>
+            </w:pPr>
+            <w:r>
+              <w:rPr>
+                <w:b/>
+                <w:sz w:val="28"/>
+              </w:rPr>
+              <w:t>Description of Changes</w:t>
+            </w:r>
+          </w:p>
+        </w:tc>
+      </w:tr>
+      <w:tr>
+        <w:tc>
+          <w:tcPr>
+            <w:tcW w:w="1345" w:type="dxa"/>
+          </w:tcPr>
+          <w:p>
+            <w:pPr>
+              <w:jc w:val="center"/>
+            </w:pPr>
+            <w:r>
+              <w:t>1.00</w:t>
+            </w:r>
+          </w:p>
+        </w:tc>
+        <w:tc>
+          <w:tcPr>
+            <w:tcW w:w="1350" w:type="dxa"/>
+          </w:tcPr>
+          <w:p>
+            <w:pPr>
+              <w:jc w:val="center"/>
+            </w:pPr>
+            <w:r>
+              <w:t>7/3/</w:t>
+            </w:r>
+            <w:r>
+              <w:t>20</w:t>
+            </w:r>
+            <w:r>
+              <w:t>17</w:t>
+            </w:r>
+          </w:p>
+        </w:tc>
+        <w:tc>
+          <w:tcPr>
+            <w:tcW w:w="1980" w:type="dxa"/>
+          </w:tcPr>
+          <w:p>
+            <w:pPr>
+              <w:jc w:val="center"/>
+            </w:pPr>
+            <w:r>
+              <w:t>Tyler Roland</w:t>
+            </w:r>
+          </w:p>
+        </w:tc>
+        <w:tc>
+          <w:tcPr>
+            <w:tcW w:w="4860" w:type="dxa"/>
+          </w:tcPr>
+          <w:p>
+            <w:r>
+              <w:t>Original Document</w:t>
+            </w:r>
+          </w:p>
+        </w:tc>
+      </w:tr>
+      <w:tr>
+        <w:tc>
+          <w:tcPr>
+            <w:tcW w:w="1345" w:type="dxa"/>
+          </w:tcPr>
+          <w:p>
+            <w:pPr>
+              <w:jc w:val="center"/>
+            </w:pPr>
+            <w:r>
+              <w:t>1.01</w:t>
+            </w:r>
+          </w:p>
+        </w:tc>
+        <w:tc>
+          <w:tcPr>
+            <w:tcW w:w="1350" w:type="dxa"/>
+          </w:tcPr>
+          <w:p>
+            <w:pPr>
+              <w:jc w:val="center"/>
+            </w:pPr>
+            <w:r>
+              <w:t>7/7/2017</w:t>
+            </w:r>
+          </w:p>
+        </w:tc>
+        <w:tc>
+          <w:tcPr>
+            <w:tcW w:w="1980" w:type="dxa"/>
+          </w:tcPr>
+          <w:p>
+            <w:pPr>
+              <w:jc w:val="center"/>
+            </w:pPr>
+            <w:r>
+              <w:t>Jesse Cruse</w:t>
+            </w:r>
+          </w:p>
+        </w:tc>
+        <w:tc>
+          <w:tcPr>
+            <w:tcW w:w="4860" w:type="dxa"/>
+          </w:tcPr>
+          <w:p>
+            <w:pPr>
+              <w:pStyle w:val="ListParagraph"/>
+              <w:numPr>
+                <w:ilvl w:val="0"/>
+                <w:numId w:val="1"/>
+              </w:numPr>
+            </w:pPr>
+            <w:r>
+              <w:t>Expanded on Recent Trips section to include adding screenshots</w:t>
+            </w:r>
+          </w:p>
+          <w:p>
+            <w:pPr>
+              <w:pStyle w:val="ListParagraph"/>
+              <w:numPr>
+                <w:ilvl w:val="0"/>
+                <w:numId w:val="1"/>
+              </w:numPr>
+            </w:pPr>
+            <w:r>
+              <w:t>Expanded on Suggested Purchases section to include adding screenshots</w:t>
+            </w:r>
+          </w:p>
+          <w:p>
+            <w:pPr>
+              <w:pStyle w:val="ListParagraph"/>
+              <w:numPr>
+                <w:ilvl w:val="0"/>
+                <w:numId w:val="1"/>
+              </w:numPr>
+            </w:pPr>
+            <w:r>
+              <w:t xml:space="preserve">Expanded on </w:t>
+            </w:r>
+            <w:r>
+              <w:t>Popular Items</w:t>
+            </w:r>
+            <w:r>
+              <w:t xml:space="preserve"> section to include adding screenshots</w:t>
+            </w:r>
+          </w:p>
+          <w:p>
+            <w:pPr>
+              <w:pStyle w:val="ListParagraph"/>
+              <w:numPr>
+                <w:ilvl w:val="0"/>
+                <w:numId w:val="1"/>
+              </w:numPr>
+            </w:pPr>
+            <w:r>
+              <w:t>Added Table of Contents</w:t>
+            </w:r>
+          </w:p>
+        </w:tc>
+      </w:tr>
+      <w:tr>
+        <w:tc>
+          <w:tcPr>
+            <w:tcW w:w="1345" w:type="dxa"/>
+          </w:tcPr>
+          <w:p/>
+        </w:tc>
+        <w:tc>
+          <w:tcPr>
+            <w:tcW w:w="1350" w:type="dxa"/>
+          </w:tcPr>
+          <w:p/>
+        </w:tc>
+        <w:tc>
+          <w:tcPr>
+            <w:tcW w:w="1980" w:type="dxa"/>
+          </w:tcPr>
+          <w:p/>
+        </w:tc>
+        <w:tc>
+          <w:tcPr>
+            <w:tcW w:w="4860" w:type="dxa"/>
+          </w:tcPr>
+          <w:p/>
+        </w:tc>
+      </w:tr>
+      <w:tr>
+        <w:tc>
+          <w:tcPr>
+            <w:tcW w:w="1345" w:type="dxa"/>
+          </w:tcPr>
+          <w:p/>
+        </w:tc>
+        <w:tc>
+          <w:tcPr>
+            <w:tcW w:w="1350" w:type="dxa"/>
+          </w:tcPr>
+          <w:p/>
+        </w:tc>
+        <w:tc>
+          <w:tcPr>
+            <w:tcW w:w="1980" w:type="dxa"/>
+          </w:tcPr>
+          <w:p/>
+        </w:tc>
+        <w:tc>
+          <w:tcPr>
+            <w:tcW w:w="4860" w:type="dxa"/>
+          </w:tcPr>
+          <w:p/>
+        </w:tc>
+      </w:tr>
+      <w:tr>
+        <w:tc>
+          <w:tcPr>
+            <w:tcW w:w="1345" w:type="dxa"/>
+          </w:tcPr>
+          <w:p/>
+        </w:tc>
+        <w:tc>
+          <w:tcPr>
+            <w:tcW w:w="1350" w:type="dxa"/>
+          </w:tcPr>
+          <w:p/>
+        </w:tc>
+        <w:tc>
+          <w:tcPr>
+            <w:tcW w:w="1980" w:type="dxa"/>
+          </w:tcPr>
+          <w:p/>
+        </w:tc>
+        <w:tc>
+          <w:tcPr>
+            <w:tcW w:w="4860" w:type="dxa"/>
+          </w:tcPr>
+          <w:p/>
+        </w:tc>
+      </w:tr>
+    </w:tbl>
+    <w:p/>
+    <w:p/>
+    <w:p/>
+    <w:p/>
+    <w:p/>
+    <w:p/>
+    <w:p/>
+    <w:p/>
+    <w:p/>
+    <w:p/>
+    <w:p/>
+    <w:p/>
+    <w:p/>
+    <w:p/>
+    <w:p/>
+    <w:p/>
+    <w:p/>
+    <w:p/>
+    <w:p/>
+    <w:p/>
+    <w:p/>
+    <w:p/>
+    <w:p/>
+    <w:p/>
+    <w:p/>
+    <w:p/>
+    <w:p/>
+    <w:p/>
+    <w:p/>
+    <w:sdt>
+      <w:sdtPr>
+        <w:id w:val="-511604101"/>
+        <w:docPartObj>
+          <w:docPartGallery w:val="Table of Contents"/>
+          <w:docPartUnique/>
+        </w:docPartObj>
+      </w:sdtPr>
+      <w:sdtEndPr>
+        <w:rPr>
+          <w:rFonts w:asciiTheme="minorHAnsi" w:eastAsiaTheme="minorHAnsi" w:hAnsiTheme="minorHAnsi" w:cstheme="minorBidi"/>
+          <w:b/>
+          <w:bCs/>
+          <w:noProof/>
+          <w:color w:val="auto"/>
+          <w:sz w:val="24"/>
+          <w:szCs w:val="24"/>
+        </w:rPr>
+      </w:sdtEndPr>
+      <w:sdtContent>
+        <w:p>
+          <w:pPr>
+            <w:pStyle w:val="TOCHeading"/>
+          </w:pPr>
+          <w:r>
+            <w:t>Table of Contents</w:t>
+          </w:r>
+        </w:p>
+        <w:p>
+          <w:pPr>
+            <w:pStyle w:val="TOC1"/>
+            <w:tabs>
+              <w:tab w:val="right" w:leader="dot" w:pos="9350"/>
+            </w:tabs>
+            <w:rPr>
+              <w:rFonts w:eastAsiaTheme="minorEastAsia"/>
+              <w:noProof/>
+              <w:sz w:val="22"/>
+              <w:szCs w:val="22"/>
+            </w:rPr>
+          </w:pPr>
+          <w:r>
+            <w:fldChar w:fldCharType="begin"/>
+          </w:r>
+          <w:r>
+            <w:instrText xml:space="preserve"> TOC \o "1-3" \h \z \u </w:instrText>
+          </w:r>
+          <w:r>
+            <w:fldChar w:fldCharType="separate"/>
+          </w:r>
+          <w:hyperlink w:anchor="_Toc487194807" w:history="1">
+            <w:r>
+              <w:rPr>
+                <w:rStyle w:val="Hyperlink"/>
+                <w:noProof/>
+              </w:rPr>
+              <w:t>Revision Table</w:t>
+            </w:r>
+            <w:r>
+              <w:rPr>
+                <w:noProof/>
+                <w:webHidden/>
+              </w:rPr>
+              <w:tab/>
+            </w:r>
+            <w:r>
+              <w:rPr>
+                <w:noProof/>
+                <w:webHidden/>
+              </w:rPr>
+              <w:fldChar w:fldCharType="begin"/>
+            </w:r>
+            <w:r>
+              <w:rPr>
+                <w:noProof/>
+                <w:webHidden/>
+              </w:rPr>
+              <w:instrText xml:space="preserve"> PAGEREF _Toc487194807 \h </w:instrText>
+            </w:r>
+            <w:r>
+              <w:rPr>
+                <w:noProof/>
+                <w:webHidden/>
+              </w:rPr>
+            </w:r>
+            <w:r>
+              <w:rPr>
+                <w:noProof/>
+                <w:webHidden/>
+              </w:rPr>
+              <w:fldChar w:fldCharType="separate"/>
+            </w:r>
+            <w:r>
+              <w:rPr>
+                <w:noProof/>
+                <w:webHidden/>
+              </w:rPr>
+              <w:t>2</w:t>
+            </w:r>
+            <w:r>
+              <w:rPr>
+                <w:noProof/>
+                <w:webHidden/>
+              </w:rPr>
+              <w:fldChar w:fldCharType="end"/>
+            </w:r>
+          </w:hyperlink>
+        </w:p>
+        <w:p>
+          <w:pPr>
+            <w:pStyle w:val="TOC1"/>
+            <w:tabs>
+              <w:tab w:val="right" w:leader="dot" w:pos="9350"/>
+            </w:tabs>
+            <w:rPr>
+              <w:rFonts w:eastAsiaTheme="minorEastAsia"/>
+              <w:noProof/>
+              <w:sz w:val="22"/>
+              <w:szCs w:val="22"/>
+            </w:rPr>
+          </w:pPr>
+          <w:hyperlink w:anchor="_Toc487194808" w:history="1">
+            <w:r>
+              <w:rPr>
+                <w:rStyle w:val="Hyperlink"/>
+                <w:noProof/>
+              </w:rPr>
+              <w:t>REQUIREMENTS</w:t>
+            </w:r>
+            <w:r>
+              <w:rPr>
+                <w:noProof/>
+                <w:webHidden/>
+              </w:rPr>
+              <w:tab/>
+            </w:r>
+            <w:r>
+              <w:rPr>
+                <w:noProof/>
+                <w:webHidden/>
+              </w:rPr>
+              <w:fldChar w:fldCharType="begin"/>
+            </w:r>
+            <w:r>
+              <w:rPr>
+                <w:noProof/>
+                <w:webHidden/>
+              </w:rPr>
+              <w:instrText xml:space="preserve"> PAGEREF _Toc487194808 \h </w:instrText>
+            </w:r>
+            <w:r>
+              <w:rPr>
+                <w:noProof/>
+                <w:webHidden/>
+              </w:rPr>
+            </w:r>
+            <w:r>
+              <w:rPr>
+                <w:noProof/>
+                <w:webHidden/>
+              </w:rPr>
+              <w:fldChar w:fldCharType="separate"/>
+            </w:r>
+            <w:r>
+              <w:rPr>
+                <w:noProof/>
+                <w:webHidden/>
+              </w:rPr>
+              <w:t>4</w:t>
+            </w:r>
+            <w:r>
+              <w:rPr>
+                <w:noProof/>
+                <w:webHidden/>
+              </w:rPr>
+              <w:fldChar w:fldCharType="end"/>
+            </w:r>
+          </w:hyperlink>
+        </w:p>
+        <w:p>
+          <w:pPr>
+            <w:pStyle w:val="TOC1"/>
+            <w:tabs>
+              <w:tab w:val="right" w:leader="dot" w:pos="9350"/>
+            </w:tabs>
+            <w:rPr>
+              <w:rFonts w:eastAsiaTheme="minorEastAsia"/>
+              <w:noProof/>
+              <w:sz w:val="22"/>
+              <w:szCs w:val="22"/>
+            </w:rPr>
+          </w:pPr>
+          <w:hyperlink w:anchor="_Toc487194809" w:history="1">
+            <w:r>
+              <w:rPr>
+                <w:rStyle w:val="Hyperlink"/>
+                <w:noProof/>
+              </w:rPr>
+              <w:t>INSTALLATION</w:t>
+            </w:r>
+            <w:r>
+              <w:rPr>
+                <w:noProof/>
+                <w:webHidden/>
+              </w:rPr>
+              <w:tab/>
+            </w:r>
+            <w:r>
+              <w:rPr>
+                <w:noProof/>
+                <w:webHidden/>
+              </w:rPr>
+              <w:fldChar w:fldCharType="begin"/>
+            </w:r>
+            <w:r>
+              <w:rPr>
+                <w:noProof/>
+                <w:webHidden/>
+              </w:rPr>
+              <w:instrText xml:space="preserve"> PAGEREF _Toc487194809 \h </w:instrText>
+            </w:r>
+            <w:r>
+              <w:rPr>
+                <w:noProof/>
+                <w:webHidden/>
+              </w:rPr>
+            </w:r>
+            <w:r>
+              <w:rPr>
+                <w:noProof/>
+                <w:webHidden/>
+              </w:rPr>
+              <w:fldChar w:fldCharType="separate"/>
+            </w:r>
+            <w:r>
+              <w:rPr>
+                <w:noProof/>
+                <w:webHidden/>
+              </w:rPr>
+              <w:t>4</w:t>
+            </w:r>
+            <w:r>
+              <w:rPr>
+                <w:noProof/>
+                <w:webHidden/>
+              </w:rPr>
+              <w:fldChar w:fldCharType="end"/>
+            </w:r>
+          </w:hyperlink>
+        </w:p>
+        <w:p>
+          <w:pPr>
+            <w:pStyle w:val="TOC1"/>
+            <w:tabs>
+              <w:tab w:val="right" w:leader="dot" w:pos="9350"/>
+            </w:tabs>
+            <w:rPr>
+              <w:rFonts w:eastAsiaTheme="minorEastAsia"/>
+              <w:noProof/>
+              <w:sz w:val="22"/>
+              <w:szCs w:val="22"/>
+            </w:rPr>
+          </w:pPr>
+          <w:hyperlink w:anchor="_Toc487194810" w:history="1">
+            <w:r>
+              <w:rPr>
+                <w:rStyle w:val="Hyperlink"/>
+                <w:noProof/>
+              </w:rPr>
+              <w:t>OPERATION</w:t>
+            </w:r>
+            <w:r>
+              <w:rPr>
+                <w:noProof/>
+                <w:webHidden/>
+              </w:rPr>
+              <w:tab/>
+            </w:r>
+            <w:r>
+              <w:rPr>
+                <w:noProof/>
+                <w:webHidden/>
+              </w:rPr>
+              <w:fldChar w:fldCharType="begin"/>
+            </w:r>
+            <w:r>
+              <w:rPr>
+                <w:noProof/>
+                <w:webHidden/>
+              </w:rPr>
+              <w:instrText xml:space="preserve"> PAGEREF _Toc487194810 \h </w:instrText>
+            </w:r>
+            <w:r>
+              <w:rPr>
+                <w:noProof/>
+                <w:webHidden/>
+              </w:rPr>
+            </w:r>
+            <w:r>
+              <w:rPr>
+                <w:noProof/>
+                <w:webHidden/>
+              </w:rPr>
+              <w:fldChar w:fldCharType="separate"/>
+            </w:r>
+            <w:r>
+              <w:rPr>
+                <w:noProof/>
+                <w:webHidden/>
+              </w:rPr>
+              <w:t>4</w:t>
+            </w:r>
+            <w:r>
+              <w:rPr>
+                <w:noProof/>
+                <w:webHidden/>
+              </w:rPr>
+              <w:fldChar w:fldCharType="end"/>
+            </w:r>
+          </w:hyperlink>
+        </w:p>
+        <w:p>
+          <w:pPr>
+            <w:pStyle w:val="TOC2"/>
+            <w:tabs>
+              <w:tab w:val="right" w:leader="dot" w:pos="9350"/>
+            </w:tabs>
+            <w:rPr>
+              <w:rFonts w:eastAsiaTheme="minorEastAsia"/>
+              <w:noProof/>
+              <w:sz w:val="22"/>
+              <w:szCs w:val="22"/>
+            </w:rPr>
+          </w:pPr>
+          <w:hyperlink w:anchor="_Toc487194811" w:history="1">
+            <w:r>
+              <w:rPr>
+                <w:rStyle w:val="Hyperlink"/>
+                <w:noProof/>
+              </w:rPr>
+              <w:t>Registering for an Account:</w:t>
+            </w:r>
+            <w:r>
+              <w:rPr>
+                <w:noProof/>
+                <w:webHidden/>
+              </w:rPr>
+              <w:tab/>
+            </w:r>
+            <w:r>
+              <w:rPr>
+                <w:noProof/>
+                <w:webHidden/>
+              </w:rPr>
+              <w:fldChar w:fldCharType="begin"/>
+            </w:r>
+            <w:r>
+              <w:rPr>
+                <w:noProof/>
+                <w:webHidden/>
+              </w:rPr>
+              <w:instrText xml:space="preserve"> PAGEREF _Toc487194811 \h </w:instrText>
+            </w:r>
+            <w:r>
+              <w:rPr>
+                <w:noProof/>
+                <w:webHidden/>
+              </w:rPr>
+            </w:r>
+            <w:r>
+              <w:rPr>
+                <w:noProof/>
+                <w:webHidden/>
+              </w:rPr>
+              <w:fldChar w:fldCharType="separate"/>
+            </w:r>
+            <w:r>
+              <w:rPr>
+                <w:noProof/>
+                <w:webHidden/>
+              </w:rPr>
+              <w:t>4</w:t>
+            </w:r>
+            <w:r>
+              <w:rPr>
+                <w:noProof/>
+                <w:webHidden/>
+              </w:rPr>
+              <w:fldChar w:fldCharType="end"/>
+            </w:r>
+          </w:hyperlink>
+        </w:p>
+        <w:p>
+          <w:pPr>
+            <w:pStyle w:val="TOC2"/>
+            <w:tabs>
+              <w:tab w:val="right" w:leader="dot" w:pos="9350"/>
+            </w:tabs>
+            <w:rPr>
+              <w:rFonts w:eastAsiaTheme="minorEastAsia"/>
+              <w:noProof/>
+              <w:sz w:val="22"/>
+              <w:szCs w:val="22"/>
+            </w:rPr>
+          </w:pPr>
+          <w:hyperlink w:anchor="_Toc487194812" w:history="1">
+            <w:r>
+              <w:rPr>
+                <w:rStyle w:val="Hyperlink"/>
+                <w:noProof/>
+              </w:rPr>
+              <w:t>Logging In:</w:t>
+            </w:r>
+            <w:r>
+              <w:rPr>
+                <w:noProof/>
+                <w:webHidden/>
+              </w:rPr>
+              <w:tab/>
+            </w:r>
+            <w:r>
+              <w:rPr>
+                <w:noProof/>
+                <w:webHidden/>
+              </w:rPr>
+              <w:fldChar w:fldCharType="begin"/>
+            </w:r>
+            <w:r>
+              <w:rPr>
+                <w:noProof/>
+                <w:webHidden/>
+              </w:rPr>
+              <w:instrText xml:space="preserve"> PAGEREF _Toc487194812 \h </w:instrText>
+            </w:r>
+            <w:r>
+              <w:rPr>
+                <w:noProof/>
+                <w:webHidden/>
+              </w:rPr>
+            </w:r>
+            <w:r>
+              <w:rPr>
+                <w:noProof/>
+                <w:webHidden/>
+              </w:rPr>
+              <w:fldChar w:fldCharType="separate"/>
+            </w:r>
+            <w:r>
+              <w:rPr>
+                <w:noProof/>
+                <w:webHidden/>
+              </w:rPr>
+              <w:t>4</w:t>
+            </w:r>
+            <w:r>
+              <w:rPr>
+                <w:noProof/>
+                <w:webHidden/>
+              </w:rPr>
+              <w:fldChar w:fldCharType="end"/>
+            </w:r>
+          </w:hyperlink>
+        </w:p>
+        <w:p>
+          <w:pPr>
+            <w:pStyle w:val="TOC2"/>
+            <w:tabs>
+              <w:tab w:val="right" w:leader="dot" w:pos="9350"/>
+            </w:tabs>
+            <w:rPr>
+              <w:rFonts w:eastAsiaTheme="minorEastAsia"/>
+              <w:noProof/>
+              <w:sz w:val="22"/>
+              <w:szCs w:val="22"/>
+            </w:rPr>
+          </w:pPr>
+          <w:hyperlink w:anchor="_Toc487194813" w:history="1">
+            <w:r>
+              <w:rPr>
+                <w:rStyle w:val="Hyperlink"/>
+                <w:noProof/>
+              </w:rPr>
+              <w:t>Adding an Item:</w:t>
+            </w:r>
+            <w:r>
+              <w:rPr>
+                <w:noProof/>
+                <w:webHidden/>
+              </w:rPr>
+              <w:tab/>
+            </w:r>
+            <w:r>
+              <w:rPr>
+                <w:noProof/>
+                <w:webHidden/>
+              </w:rPr>
+              <w:fldChar w:fldCharType="begin"/>
+            </w:r>
+            <w:r>
+              <w:rPr>
+                <w:noProof/>
+                <w:webHidden/>
+              </w:rPr>
+              <w:instrText xml:space="preserve"> PAGEREF _Toc487194813 \h </w:instrText>
+            </w:r>
+            <w:r>
+              <w:rPr>
+                <w:noProof/>
+                <w:webHidden/>
+              </w:rPr>
+            </w:r>
+            <w:r>
+              <w:rPr>
+                <w:noProof/>
+                <w:webHidden/>
+              </w:rPr>
+              <w:fldChar w:fldCharType="separate"/>
+            </w:r>
+            <w:r>
+              <w:rPr>
+                <w:noProof/>
+                <w:webHidden/>
+              </w:rPr>
+              <w:t>4</w:t>
+            </w:r>
+            <w:r>
+              <w:rPr>
+                <w:noProof/>
+                <w:webHidden/>
+              </w:rPr>
+              <w:fldChar w:fldCharType="end"/>
+            </w:r>
+          </w:hyperlink>
+        </w:p>
+        <w:p>
+          <w:pPr>
+            <w:pStyle w:val="TOC2"/>
+            <w:tabs>
+              <w:tab w:val="right" w:leader="dot" w:pos="9350"/>
+            </w:tabs>
+            <w:rPr>
+              <w:rFonts w:eastAsiaTheme="minorEastAsia"/>
+              <w:noProof/>
+              <w:sz w:val="22"/>
+              <w:szCs w:val="22"/>
+            </w:rPr>
+          </w:pPr>
+          <w:hyperlink w:anchor="_Toc487194814" w:history="1">
+            <w:r>
+              <w:rPr>
+                <w:rStyle w:val="Hyperlink"/>
+                <w:noProof/>
+              </w:rPr>
+              <w:t>Saving a List:</w:t>
+            </w:r>
+            <w:r>
+              <w:rPr>
+                <w:noProof/>
+                <w:webHidden/>
+              </w:rPr>
+              <w:tab/>
+            </w:r>
+            <w:r>
+              <w:rPr>
+                <w:noProof/>
+                <w:webHidden/>
+              </w:rPr>
+              <w:fldChar w:fldCharType="begin"/>
+            </w:r>
+            <w:r>
+              <w:rPr>
+                <w:noProof/>
+                <w:webHidden/>
+              </w:rPr>
+              <w:instrText xml:space="preserve"> PAGEREF _Toc487194814 \h </w:instrText>
+            </w:r>
+            <w:r>
+              <w:rPr>
+                <w:noProof/>
+                <w:webHidden/>
+              </w:rPr>
+            </w:r>
+            <w:r>
+              <w:rPr>
+                <w:noProof/>
+                <w:webHidden/>
+              </w:rPr>
+              <w:fldChar w:fldCharType="separate"/>
+            </w:r>
+            <w:r>
+              <w:rPr>
+                <w:noProof/>
+                <w:webHidden/>
+              </w:rPr>
+              <w:t>4</w:t>
+            </w:r>
+            <w:r>
+              <w:rPr>
+                <w:noProof/>
+                <w:webHidden/>
+              </w:rPr>
+              <w:fldChar w:fldCharType="end"/>
+            </w:r>
+          </w:hyperlink>
+        </w:p>
+        <w:p>
+          <w:pPr>
+            <w:pStyle w:val="TOC2"/>
+            <w:tabs>
+              <w:tab w:val="right" w:leader="dot" w:pos="9350"/>
+            </w:tabs>
+            <w:rPr>
+              <w:rFonts w:eastAsiaTheme="minorEastAsia"/>
+              <w:noProof/>
+              <w:sz w:val="22"/>
+              <w:szCs w:val="22"/>
+            </w:rPr>
+          </w:pPr>
+          <w:hyperlink w:anchor="_Toc487194815" w:history="1">
+            <w:r>
+              <w:rPr>
+                <w:rStyle w:val="Hyperlink"/>
+                <w:noProof/>
+              </w:rPr>
+              <w:t>Generate a Recent Trips Report:</w:t>
+            </w:r>
+            <w:r>
+              <w:rPr>
+                <w:noProof/>
+                <w:webHidden/>
+              </w:rPr>
+              <w:tab/>
+            </w:r>
+            <w:r>
+              <w:rPr>
+                <w:noProof/>
+                <w:webHidden/>
+              </w:rPr>
+              <w:fldChar w:fldCharType="begin"/>
+            </w:r>
+            <w:r>
+              <w:rPr>
+                <w:noProof/>
+                <w:webHidden/>
+              </w:rPr>
+              <w:instrText xml:space="preserve"> PAGEREF _Toc487194815 \h </w:instrText>
+            </w:r>
+            <w:r>
+              <w:rPr>
+                <w:noProof/>
+                <w:webHidden/>
+              </w:rPr>
+            </w:r>
+            <w:r>
+              <w:rPr>
+                <w:noProof/>
+                <w:webHidden/>
+              </w:rPr>
+              <w:fldChar w:fldCharType="separate"/>
+            </w:r>
+            <w:r>
+              <w:rPr>
+                <w:noProof/>
+                <w:webHidden/>
+              </w:rPr>
+              <w:t>4</w:t>
+            </w:r>
+            <w:r>
+              <w:rPr>
+                <w:noProof/>
+                <w:webHidden/>
+              </w:rPr>
+              <w:fldChar w:fldCharType="end"/>
+            </w:r>
+          </w:hyperlink>
+        </w:p>
+        <w:p>
+          <w:pPr>
+            <w:pStyle w:val="TOC2"/>
+            <w:tabs>
+              <w:tab w:val="right" w:leader="dot" w:pos="9350"/>
+            </w:tabs>
+            <w:rPr>
+              <w:rFonts w:eastAsiaTheme="minorEastAsia"/>
+              <w:noProof/>
+              <w:sz w:val="22"/>
+              <w:szCs w:val="22"/>
+            </w:rPr>
+          </w:pPr>
+          <w:hyperlink w:anchor="_Toc487194816" w:history="1">
+            <w:r>
+              <w:rPr>
+                <w:rStyle w:val="Hyperlink"/>
+                <w:noProof/>
+              </w:rPr>
+              <w:t>Generate a Suggested Purchases Report:</w:t>
+            </w:r>
+            <w:r>
+              <w:rPr>
+                <w:noProof/>
+                <w:webHidden/>
+              </w:rPr>
+              <w:tab/>
+            </w:r>
+            <w:r>
+              <w:rPr>
+                <w:noProof/>
+                <w:webHidden/>
+              </w:rPr>
+              <w:fldChar w:fldCharType="begin"/>
+            </w:r>
+            <w:r>
+              <w:rPr>
+                <w:noProof/>
+                <w:webHidden/>
+              </w:rPr>
+              <w:instrText xml:space="preserve"> PAGEREF _Toc487194816 \h </w:instrText>
+            </w:r>
+            <w:r>
+              <w:rPr>
+                <w:noProof/>
+                <w:webHidden/>
+              </w:rPr>
+            </w:r>
+            <w:r>
+              <w:rPr>
+                <w:noProof/>
+                <w:webHidden/>
+              </w:rPr>
+              <w:fldChar w:fldCharType="separate"/>
+            </w:r>
+            <w:r>
+              <w:rPr>
+                <w:noProof/>
+                <w:webHidden/>
+              </w:rPr>
+              <w:t>5</w:t>
+            </w:r>
+            <w:r>
+              <w:rPr>
+                <w:noProof/>
+                <w:webHidden/>
+              </w:rPr>
+              <w:fldChar w:fldCharType="end"/>
+            </w:r>
+          </w:hyperlink>
+        </w:p>
+        <w:p>
+          <w:pPr>
+            <w:pStyle w:val="TOC2"/>
+            <w:tabs>
+              <w:tab w:val="right" w:leader="dot" w:pos="9350"/>
+            </w:tabs>
+            <w:rPr>
+              <w:rFonts w:eastAsiaTheme="minorEastAsia"/>
+              <w:noProof/>
+              <w:sz w:val="22"/>
+              <w:szCs w:val="22"/>
+            </w:rPr>
+          </w:pPr>
+          <w:hyperlink w:anchor="_Toc487194817" w:history="1">
+            <w:r>
+              <w:rPr>
+                <w:rStyle w:val="Hyperlink"/>
+                <w:noProof/>
+              </w:rPr>
+              <w:t>Getting Popular Items:</w:t>
+            </w:r>
+            <w:r>
+              <w:rPr>
+                <w:noProof/>
+                <w:webHidden/>
+              </w:rPr>
+              <w:tab/>
+            </w:r>
+            <w:r>
+              <w:rPr>
+                <w:noProof/>
+                <w:webHidden/>
+              </w:rPr>
+              <w:fldChar w:fldCharType="begin"/>
+            </w:r>
+            <w:r>
+              <w:rPr>
+                <w:noProof/>
+                <w:webHidden/>
+              </w:rPr>
+              <w:instrText xml:space="preserve"> PAGEREF _Toc487194817 \h </w:instrText>
+            </w:r>
+            <w:r>
+              <w:rPr>
+                <w:noProof/>
+                <w:webHidden/>
+              </w:rPr>
+            </w:r>
+            <w:r>
+              <w:rPr>
+                <w:noProof/>
+                <w:webHidden/>
+              </w:rPr>
+              <w:fldChar w:fldCharType="separate"/>
+            </w:r>
+            <w:r>
+              <w:rPr>
+                <w:noProof/>
+                <w:webHidden/>
+              </w:rPr>
+              <w:t>6</w:t>
+            </w:r>
+            <w:r>
+              <w:rPr>
+                <w:noProof/>
+                <w:webHidden/>
+              </w:rPr>
+              <w:fldChar w:fldCharType="end"/>
+            </w:r>
+          </w:hyperlink>
+        </w:p>
+        <w:p>
+          <w:pPr>
+            <w:pStyle w:val="TOC2"/>
+            <w:tabs>
+              <w:tab w:val="right" w:leader="dot" w:pos="9350"/>
+            </w:tabs>
+            <w:rPr>
+              <w:rFonts w:eastAsiaTheme="minorEastAsia"/>
+              <w:noProof/>
+              <w:sz w:val="22"/>
+              <w:szCs w:val="22"/>
+            </w:rPr>
+          </w:pPr>
+          <w:hyperlink w:anchor="_Toc487194818" w:history="1">
+            <w:r>
+              <w:rPr>
+                <w:rStyle w:val="Hyperlink"/>
+                <w:noProof/>
+              </w:rPr>
+              <w:t>Logging Out:</w:t>
+            </w:r>
+            <w:r>
+              <w:rPr>
+                <w:noProof/>
+                <w:webHidden/>
+              </w:rPr>
+              <w:tab/>
+            </w:r>
+            <w:r>
+              <w:rPr>
+                <w:noProof/>
+                <w:webHidden/>
+              </w:rPr>
+              <w:fldChar w:fldCharType="begin"/>
+            </w:r>
+            <w:r>
+              <w:rPr>
+                <w:noProof/>
+                <w:webHidden/>
+              </w:rPr>
+              <w:instrText xml:space="preserve"> PAGEREF _Toc487194818 \h </w:instrText>
+            </w:r>
+            <w:r>
+              <w:rPr>
+                <w:noProof/>
+                <w:webHidden/>
+              </w:rPr>
+            </w:r>
+            <w:r>
+              <w:rPr>
+                <w:noProof/>
+                <w:webHidden/>
+              </w:rPr>
+              <w:fldChar w:fldCharType="separate"/>
+            </w:r>
+            <w:r>
+              <w:rPr>
+                <w:noProof/>
+                <w:webHidden/>
+              </w:rPr>
+              <w:t>7</w:t>
+            </w:r>
+            <w:r>
+              <w:rPr>
+                <w:noProof/>
+                <w:webHidden/>
+              </w:rPr>
+              <w:fldChar w:fldCharType="end"/>
+            </w:r>
+          </w:hyperlink>
+        </w:p>
+        <w:p>
+          <w:r>
+            <w:rPr>
+              <w:b/>
+              <w:bCs/>
+              <w:noProof/>
+            </w:rPr>
+            <w:fldChar w:fldCharType="end"/>
+          </w:r>
+        </w:p>
+      </w:sdtContent>
+    </w:sdt>
+    <w:p>
+      <w:pPr>
+        <w:spacing w:after="160" w:line="259" w:lineRule="auto"/>
+        <w:rPr>
+          <w:rStyle w:val="Heading1Char"/>
+        </w:rPr>
+      </w:pPr>
+      <w:r>
+        <w:rPr>
+          <w:rStyle w:val="Heading1Char"/>
+        </w:rPr>
+        <w:br w:type="page"/>
+      </w:r>
+      <w:bookmarkStart w:id="1" w:name="_GoBack"/>
+      <w:bookmarkEnd w:id="1"/>
+    </w:p>
+    <w:p>
+      <w:bookmarkStart w:id="2" w:name="_Toc487194808"/>
+      <w:r>
+        <w:rPr>
+          <w:rStyle w:val="Heading1Char"/>
+        </w:rPr>
+        <w:lastRenderedPageBreak/>
+        <w:t>REQUIREMENTS</w:t>
+      </w:r>
+      <w:bookmarkEnd w:id="2"/>
+    </w:p>
+    <w:p/>
+    <w:p>
+      <w:r>
+        <w:rPr>
+          <w:u w:val="single"/>
+        </w:rPr>
+        <w:t>Hardware</w:t>
+      </w:r>
+      <w:r>
+        <w:t xml:space="preserve">: </w:t>
+      </w:r>
+    </w:p>
+    <w:p>
+      <w:r>
+        <w:t>The application must be run by a device with internet access, and this includes (but not limited to) desktop computers, laptops, tablets, smartphones, and mobile devices.</w:t>
+      </w:r>
+      <w:r>
+        <w:t xml:space="preserve"> A keyboard and mouse will also be required for input on desktop computers.</w:t>
+      </w:r>
+    </w:p>
+    <w:p/>
+    <w:p>
+      <w:r>
+        <w:rPr>
+          <w:u w:val="single"/>
+        </w:rPr>
+        <w:t>Software</w:t>
+      </w:r>
+      <w:r>
+        <w:t>:</w:t>
+      </w:r>
+    </w:p>
+    <w:p>
+      <w:r>
+        <w:t>The application requires an internet browser to run, but the type of browser is</w:t>
+      </w:r>
+      <w:r>
+        <w:t xml:space="preserve"> unspecific</w:t>
+      </w:r>
+      <w:r>
+        <w:t>. For example, this application will run on Firefox, Google Chrome, Safari, Internet Explorer, Opera, and many more.</w:t>
+      </w:r>
+    </w:p>
+    <w:p/>
+    <w:p>
+      <w:pPr>
+        <w:pStyle w:val="Heading1"/>
+      </w:pPr>
+      <w:bookmarkStart w:id="3" w:name="_Toc487194809"/>
+      <w:r>
+        <w:t>INSTALLATION</w:t>
+      </w:r>
+      <w:bookmarkEnd w:id="3"/>
+    </w:p>
+    <w:p/>
+    <w:p>
+      <w:r>
+        <w:t xml:space="preserve">The shopping list application does not require any installation of software to run. The user simply </w:t>
+      </w:r>
+      <w:r>
+        <w:t>should</w:t>
+      </w:r>
+      <w:r>
+        <w:t xml:space="preserve"> go the URL </w:t>
+      </w:r>
+      <w:hyperlink r:id="rId6" w:history="1">
+        <w:r>
+          <w:rPr>
+            <w:rStyle w:val="Hyperlink"/>
+          </w:rPr>
+          <w:t>http://umuccmsc495.x10host.com</w:t>
+        </w:r>
+      </w:hyperlink>
+      <w:r>
+        <w:t xml:space="preserve"> from any web browser and log in to, or register for, a User Account. The application is hosted on a public web server that can be accessed from any desktop, tablet, or mobile device with access to the internet.</w:t>
+      </w:r>
+    </w:p>
+    <w:p/>
+    <w:p/>
+    <w:p>
+      <w:bookmarkStart w:id="4" w:name="_Toc487194810"/>
+      <w:r>
+        <w:rPr>
+          <w:rStyle w:val="Heading1Char"/>
+        </w:rPr>
+        <w:t>OPERATION</w:t>
+      </w:r>
+      <w:bookmarkEnd w:id="4"/>
+    </w:p>
+    <w:p/>
+    <w:p>
+      <w:pPr>
+        <w:pStyle w:val="Heading2"/>
+      </w:pPr>
+      <w:bookmarkStart w:id="5" w:name="_Toc487194811"/>
+      <w:r>
+        <w:t>Registering for an Account</w:t>
+      </w:r>
+      <w:r>
+        <w:t>:</w:t>
+      </w:r>
+      <w:bookmarkEnd w:id="5"/>
+    </w:p>
+    <w:p>
+      <w:r>
+        <w:t>TODO</w:t>
+      </w:r>
+    </w:p>
+    <w:p>
+      <w:pPr>
+        <w:rPr>
+          <w:u w:val="single"/>
+        </w:rPr>
+      </w:pPr>
+    </w:p>
+    <w:p>
+      <w:pPr>
+        <w:rPr>
+          <w:u w:val="single"/>
+        </w:rPr>
+      </w:pPr>
+    </w:p>
+    <w:p>
+      <w:pPr>
+        <w:pStyle w:val="Heading2"/>
+      </w:pPr>
+      <w:bookmarkStart w:id="6" w:name="_Toc487194812"/>
+      <w:r>
+        <w:t>Logging In</w:t>
+      </w:r>
+      <w:r>
+        <w:t>:</w:t>
+      </w:r>
+      <w:bookmarkEnd w:id="6"/>
+    </w:p>
+    <w:p>
+      <w:r>
+        <w:t>Enter your account username in the Username text box and enter your account password in the Password text box. Then click the button that says “Log In”. If the username/password combination is entered correctly, you will be redirected to the home page. If not, a message will be printed to the screen that describes the encountered error.</w:t>
+      </w:r>
+    </w:p>
+    <w:p/>
+    <w:p>
+      <w:pPr>
+        <w:rPr>
+          <w:u w:val="single"/>
+        </w:rPr>
+      </w:pPr>
+    </w:p>
+    <w:p>
+      <w:pPr>
+        <w:pStyle w:val="Heading2"/>
+      </w:pPr>
+      <w:bookmarkStart w:id="7" w:name="_Toc487194813"/>
+      <w:r>
+        <w:t>Adding an Item</w:t>
+      </w:r>
+      <w:r>
+        <w:t>:</w:t>
+      </w:r>
+      <w:bookmarkEnd w:id="7"/>
+    </w:p>
+    <w:p>
+      <w:r>
+        <w:t>TODO</w:t>
+      </w:r>
+    </w:p>
+    <w:p>
+      <w:pPr>
+        <w:rPr>
+          <w:u w:val="single"/>
+        </w:rPr>
+      </w:pPr>
+    </w:p>
+    <w:p>
+      <w:pPr>
+        <w:pStyle w:val="Heading2"/>
+      </w:pPr>
+      <w:bookmarkStart w:id="8" w:name="_Toc487194814"/>
+      <w:r>
+        <w:t>Saving a List</w:t>
+      </w:r>
+      <w:r>
+        <w:t>:</w:t>
+      </w:r>
+      <w:bookmarkEnd w:id="8"/>
+    </w:p>
+    <w:p>
+      <w:r>
+        <w:t>TODO</w:t>
+      </w:r>
+    </w:p>
+    <w:p/>
+    <w:p>
+      <w:pPr>
+        <w:pStyle w:val="Heading2"/>
+      </w:pPr>
+      <w:bookmarkStart w:id="9" w:name="_Toc487194815"/>
+      <w:r>
+        <w:t xml:space="preserve">Generate a </w:t>
+      </w:r>
+      <w:r>
+        <w:t>Recent Trips</w:t>
+      </w:r>
+      <w:r>
+        <w:t xml:space="preserve"> Report</w:t>
+      </w:r>
+      <w:r>
+        <w:t>:</w:t>
+      </w:r>
+      <w:bookmarkEnd w:id="9"/>
+    </w:p>
+    <w:p/>
+    <w:p>
+      <w:r>
+        <w:lastRenderedPageBreak/>
+        <w:t>From any page (while you are currently logged in), click the</w:t>
+      </w:r>
+      <w:r>
+        <w:t xml:space="preserve"> “Recent Trips”</w:t>
+      </w:r>
+      <w:r>
+        <w:t xml:space="preserve"> button on the header</w:t>
+      </w:r>
+      <w:r>
+        <w:t>. This will take you to the page where you can view</w:t>
+      </w:r>
+      <w:r>
+        <w:t xml:space="preserve"> a report of purchases for the last five shopping trips</w:t>
+      </w:r>
+      <w:r>
+        <w:t>.</w:t>
+      </w:r>
+      <w:r>
+        <w:t xml:space="preserve"> The report is broken down by shopping trip date and lists each item purchased for that date.</w:t>
       </w:r>
     </w:p>
     <w:p/>
@@ -420,91 +1948,122 @@
         <w:tblLook w:val="04A0" w:firstRow="1" w:lastRow="0" w:firstColumn="1" w:lastColumn="0" w:noHBand="0" w:noVBand="1"/>
       </w:tblPr>
       <w:tblGrid>
-        <w:gridCol w:w="1615"/>
-        <w:gridCol w:w="1530"/>
-        <w:gridCol w:w="2340"/>
-        <w:gridCol w:w="3865"/>
+        <w:gridCol w:w="1075"/>
+        <w:gridCol w:w="2790"/>
+        <w:gridCol w:w="5485"/>
       </w:tblGrid>
       <w:tr>
         <w:tc>
           <w:tcPr>
-            <w:tcW w:w="1615" w:type="dxa"/>
+            <w:tcW w:w="9350" w:type="dxa"/>
+            <w:gridSpan w:val="3"/>
           </w:tcPr>
           <w:p>
-            <w:r>
-              <w:t>Revision</w:t>
-            </w:r>
-          </w:p>
-        </w:tc>
-        <w:tc>
-          <w:tcPr>
-            <w:tcW w:w="1530" w:type="dxa"/>
-          </w:tcPr>
-          <w:p>
-            <w:r>
-              <w:t>Date</w:t>
-            </w:r>
-          </w:p>
-        </w:tc>
-        <w:tc>
-          <w:tcPr>
-            <w:tcW w:w="2340" w:type="dxa"/>
-          </w:tcPr>
-          <w:p>
-            <w:r>
-              <w:t>Editor</w:t>
-            </w:r>
-          </w:p>
-        </w:tc>
-        <w:tc>
-          <w:tcPr>
-            <w:tcW w:w="3865" w:type="dxa"/>
-          </w:tcPr>
-          <w:p>
-            <w:r>
-              <w:t>Description of Changes</w:t>
+            <w:pPr>
+              <w:jc w:val="center"/>
+              <w:rPr>
+                <w:b/>
+                <w:sz w:val="28"/>
+              </w:rPr>
+            </w:pPr>
+            <w:r>
+              <w:rPr>
+                <w:b/>
+                <w:sz w:val="28"/>
+              </w:rPr>
+              <w:t>How to Use the Recent Trips Functionality</w:t>
             </w:r>
           </w:p>
         </w:tc>
       </w:tr>
       <w:tr>
-        <w:tc>
-          <w:tcPr>
-            <w:tcW w:w="1615" w:type="dxa"/>
+        <w:trPr>
+          <w:trHeight w:val="1448"/>
+        </w:trPr>
+        <w:tc>
+          <w:tcPr>
+            <w:tcW w:w="1075" w:type="dxa"/>
           </w:tcPr>
           <w:p>
             <w:r>
-              <w:t>1.00</w:t>
+              <w:t>Step 1</w:t>
             </w:r>
           </w:p>
         </w:tc>
         <w:tc>
           <w:tcPr>
-            <w:tcW w:w="1530" w:type="dxa"/>
+            <w:tcW w:w="2790" w:type="dxa"/>
           </w:tcPr>
           <w:p>
             <w:r>
-              <w:t>7/3/17</w:t>
+              <w:t>Click the highlighted “Recent Trips” button at the top of the page in the menu bar. An example is show at the right.</w:t>
             </w:r>
           </w:p>
         </w:tc>
         <w:tc>
           <w:tcPr>
-            <w:tcW w:w="2340" w:type="dxa"/>
+            <w:tcW w:w="5485" w:type="dxa"/>
           </w:tcPr>
           <w:p>
             <w:r>
-              <w:t>Tyler Roland</w:t>
-            </w:r>
-          </w:p>
-        </w:tc>
-        <w:tc>
-          <w:tcPr>
-            <w:tcW w:w="3865" w:type="dxa"/>
-          </w:tcPr>
-          <w:p>
-            <w:r>
-              <w:t>Original Document</w:t>
+              <w:rPr>
+                <w:noProof/>
+              </w:rPr>
+              <w:drawing>
+                <wp:anchor distT="0" distB="0" distL="114300" distR="114300" simplePos="0" relativeHeight="251662336" behindDoc="0" locked="0" layoutInCell="1" allowOverlap="1" wp14:anchorId="129D4385" wp14:editId="36340AED">
+                  <wp:simplePos x="0" y="0"/>
+                  <wp:positionH relativeFrom="margin">
+                    <wp:posOffset>48895</wp:posOffset>
+                  </wp:positionH>
+                  <wp:positionV relativeFrom="margin">
+                    <wp:posOffset>224790</wp:posOffset>
+                  </wp:positionV>
+                  <wp:extent cx="3274695" cy="429895"/>
+                  <wp:effectExtent l="0" t="0" r="1905" b="8255"/>
+                  <wp:wrapSquare wrapText="bothSides"/>
+                  <wp:docPr id="1" name="Picture 1"/>
+                  <wp:cNvGraphicFramePr>
+                    <a:graphicFrameLocks xmlns:a="http://schemas.openxmlformats.org/drawingml/2006/main" noChangeAspect="1"/>
+                  </wp:cNvGraphicFramePr>
+                  <a:graphic xmlns:a="http://schemas.openxmlformats.org/drawingml/2006/main">
+                    <a:graphicData uri="http://schemas.openxmlformats.org/drawingml/2006/picture">
+                      <pic:pic xmlns:pic="http://schemas.openxmlformats.org/drawingml/2006/picture">
+                        <pic:nvPicPr>
+                          <pic:cNvPr id="1" name="Menu_RecentTrips.png"/>
+                          <pic:cNvPicPr/>
+                        </pic:nvPicPr>
+                        <pic:blipFill>
+                          <a:blip r:embed="rId7">
+                            <a:extLst>
+                              <a:ext uri="{28A0092B-C50C-407E-A947-70E740481C1C}">
+                                <a14:useLocalDpi xmlns:a14="http://schemas.microsoft.com/office/drawing/2010/main" val="0"/>
+                              </a:ext>
+                            </a:extLst>
+                          </a:blip>
+                          <a:stretch>
+                            <a:fillRect/>
+                          </a:stretch>
+                        </pic:blipFill>
+                        <pic:spPr>
+                          <a:xfrm>
+                            <a:off x="0" y="0"/>
+                            <a:ext cx="3274695" cy="429895"/>
+                          </a:xfrm>
+                          <a:prstGeom prst="rect">
+                            <a:avLst/>
+                          </a:prstGeom>
+                        </pic:spPr>
+                      </pic:pic>
+                    </a:graphicData>
+                  </a:graphic>
+                  <wp14:sizeRelH relativeFrom="margin">
+                    <wp14:pctWidth>0</wp14:pctWidth>
+                  </wp14:sizeRelH>
+                  <wp14:sizeRelV relativeFrom="margin">
+                    <wp14:pctHeight>0</wp14:pctHeight>
+                  </wp14:sizeRelV>
+                </wp:anchor>
+              </w:drawing>
             </w:r>
           </w:p>
         </w:tc>
@@ -512,455 +2071,798 @@
       <w:tr>
         <w:tc>
           <w:tcPr>
-            <w:tcW w:w="1615" w:type="dxa"/>
-          </w:tcPr>
-          <w:p/>
-        </w:tc>
-        <w:tc>
-          <w:tcPr>
-            <w:tcW w:w="1530" w:type="dxa"/>
-          </w:tcPr>
-          <w:p/>
-        </w:tc>
-        <w:tc>
-          <w:tcPr>
-            <w:tcW w:w="2340" w:type="dxa"/>
-          </w:tcPr>
-          <w:p/>
-        </w:tc>
-        <w:tc>
-          <w:tcPr>
-            <w:tcW w:w="3865" w:type="dxa"/>
-          </w:tcPr>
-          <w:p/>
+            <w:tcW w:w="1075" w:type="dxa"/>
+          </w:tcPr>
+          <w:p>
+            <w:r>
+              <w:t>Step 2</w:t>
+            </w:r>
+          </w:p>
+        </w:tc>
+        <w:tc>
+          <w:tcPr>
+            <w:tcW w:w="2790" w:type="dxa"/>
+          </w:tcPr>
+          <w:p>
+            <w:r>
+              <w:t xml:space="preserve">An example of the output report generated is displayed with the current format at the right. </w:t>
+            </w:r>
+            <w:r>
+              <w:rPr>
+                <w:color w:val="FF0000"/>
+              </w:rPr>
+              <w:t>Please bear in mind that if an account is relatively new and has no purchase history, this report will be blank.</w:t>
+            </w:r>
+          </w:p>
+        </w:tc>
+        <w:tc>
+          <w:tcPr>
+            <w:tcW w:w="5485" w:type="dxa"/>
+          </w:tcPr>
+          <w:p>
+            <w:r>
+              <w:rPr>
+                <w:noProof/>
+              </w:rPr>
+              <w:drawing>
+                <wp:anchor distT="0" distB="0" distL="114300" distR="114300" simplePos="0" relativeHeight="251661312" behindDoc="0" locked="0" layoutInCell="1" allowOverlap="1" wp14:anchorId="0593F620" wp14:editId="1855DCCE">
+                  <wp:simplePos x="3228975" y="3114675"/>
+                  <wp:positionH relativeFrom="margin">
+                    <wp:align>center</wp:align>
+                  </wp:positionH>
+                  <wp:positionV relativeFrom="margin">
+                    <wp:align>center</wp:align>
+                  </wp:positionV>
+                  <wp:extent cx="2238687" cy="2686425"/>
+                  <wp:effectExtent l="0" t="0" r="9525" b="0"/>
+                  <wp:wrapSquare wrapText="bothSides"/>
+                  <wp:docPr id="2" name="Picture 2"/>
+                  <wp:cNvGraphicFramePr>
+                    <a:graphicFrameLocks xmlns:a="http://schemas.openxmlformats.org/drawingml/2006/main" noChangeAspect="1"/>
+                  </wp:cNvGraphicFramePr>
+                  <a:graphic xmlns:a="http://schemas.openxmlformats.org/drawingml/2006/main">
+                    <a:graphicData uri="http://schemas.openxmlformats.org/drawingml/2006/picture">
+                      <pic:pic xmlns:pic="http://schemas.openxmlformats.org/drawingml/2006/picture">
+                        <pic:nvPicPr>
+                          <pic:cNvPr id="2" name="Output_RecentTrips.PNG"/>
+                          <pic:cNvPicPr/>
+                        </pic:nvPicPr>
+                        <pic:blipFill>
+                          <a:blip r:embed="rId8">
+                            <a:extLst>
+                              <a:ext uri="{28A0092B-C50C-407E-A947-70E740481C1C}">
+                                <a14:useLocalDpi xmlns:a14="http://schemas.microsoft.com/office/drawing/2010/main" val="0"/>
+                              </a:ext>
+                            </a:extLst>
+                          </a:blip>
+                          <a:stretch>
+                            <a:fillRect/>
+                          </a:stretch>
+                        </pic:blipFill>
+                        <pic:spPr>
+                          <a:xfrm>
+                            <a:off x="0" y="0"/>
+                            <a:ext cx="2238687" cy="2686425"/>
+                          </a:xfrm>
+                          <a:prstGeom prst="rect">
+                            <a:avLst/>
+                          </a:prstGeom>
+                        </pic:spPr>
+                      </pic:pic>
+                    </a:graphicData>
+                  </a:graphic>
+                </wp:anchor>
+              </w:drawing>
+            </w:r>
+          </w:p>
+        </w:tc>
+      </w:tr>
+    </w:tbl>
+    <w:p/>
+    <w:p>
+      <w:pPr>
+        <w:rPr>
+          <w:u w:val="single"/>
+        </w:rPr>
+      </w:pPr>
+    </w:p>
+    <w:p>
+      <w:pPr>
+        <w:pStyle w:val="Heading2"/>
+      </w:pPr>
+      <w:bookmarkStart w:id="10" w:name="_Toc487194816"/>
+      <w:r>
+        <w:t>Generate a</w:t>
+      </w:r>
+      <w:r>
+        <w:t xml:space="preserve"> Suggested Purchases</w:t>
+      </w:r>
+      <w:r>
+        <w:t xml:space="preserve"> Report</w:t>
+      </w:r>
+      <w:r>
+        <w:t>:</w:t>
+      </w:r>
+      <w:bookmarkEnd w:id="10"/>
+    </w:p>
+    <w:p/>
+    <w:p>
+      <w:r>
+        <w:t xml:space="preserve">From any page (while you are currently logged in), click the </w:t>
+      </w:r>
+      <w:r>
+        <w:t>“Suggested Purchases”</w:t>
+      </w:r>
+      <w:r>
+        <w:t xml:space="preserve"> button on the header. </w:t>
+      </w:r>
+      <w:r>
+        <w:t>This will take you to the page where you can view</w:t>
+      </w:r>
+      <w:r>
+        <w:t xml:space="preserve"> items that are specifically suggested for you based on previous purchase behavio</w:t>
+      </w:r>
+      <w:r>
+        <w:t xml:space="preserve">r. Any given item stored in </w:t>
+      </w:r>
+      <w:r>
+        <w:t>a user’s</w:t>
+      </w:r>
+      <w:r>
+        <w:t xml:space="preserve"> account will be added in one of two of the following ways:</w:t>
+      </w:r>
+    </w:p>
+    <w:p/>
+    <w:p>
+      <w:pPr>
+        <w:pStyle w:val="ListParagraph"/>
+        <w:numPr>
+          <w:ilvl w:val="0"/>
+          <w:numId w:val="2"/>
+        </w:numPr>
+      </w:pPr>
+      <w:r>
+        <w:t>If an item has been purchased fewer than five times, and therefore would have fewer than five dates with which to determine an accurate purchase interval, the algorithm will automatically add this to the generated shopping list. If this item is unneeded, the user will simply skip checking the purchase box for that item.</w:t>
+      </w:r>
+    </w:p>
+    <w:p>
+      <w:pPr>
+        <w:pStyle w:val="ListParagraph"/>
+        <w:ind w:left="1440"/>
+      </w:pPr>
+    </w:p>
+    <w:p>
+      <w:pPr>
+        <w:pStyle w:val="ListParagraph"/>
+        <w:numPr>
+          <w:ilvl w:val="0"/>
+          <w:numId w:val="2"/>
+        </w:numPr>
+      </w:pPr>
+      <w:r>
+        <w:t xml:space="preserve">If an item has five or more purchase dates recorded, then the algorithm will calculate an approximated purchase interval in days. If this purchase interval has been exceeded by the number of days since the last time the item was purchased, then the item will be added to the generated list. </w:t>
+      </w:r>
+    </w:p>
+    <w:p/>
+    <w:tbl>
+      <w:tblPr>
+        <w:tblStyle w:val="TableGrid"/>
+        <w:tblW w:w="0" w:type="auto"/>
+        <w:tblLook w:val="04A0" w:firstRow="1" w:lastRow="0" w:firstColumn="1" w:lastColumn="0" w:noHBand="0" w:noVBand="1"/>
+      </w:tblPr>
+      <w:tblGrid>
+        <w:gridCol w:w="1075"/>
+        <w:gridCol w:w="2790"/>
+        <w:gridCol w:w="5485"/>
+      </w:tblGrid>
+      <w:tr>
+        <w:tc>
+          <w:tcPr>
+            <w:tcW w:w="9350" w:type="dxa"/>
+            <w:gridSpan w:val="3"/>
+          </w:tcPr>
+          <w:p>
+            <w:pPr>
+              <w:jc w:val="center"/>
+              <w:rPr>
+                <w:b/>
+                <w:sz w:val="28"/>
+              </w:rPr>
+            </w:pPr>
+            <w:r>
+              <w:rPr>
+                <w:b/>
+                <w:sz w:val="28"/>
+              </w:rPr>
+              <w:t xml:space="preserve">How to Use the </w:t>
+            </w:r>
+            <w:r>
+              <w:rPr>
+                <w:b/>
+                <w:sz w:val="28"/>
+              </w:rPr>
+              <w:t>Suggested Purchases</w:t>
+            </w:r>
+            <w:r>
+              <w:rPr>
+                <w:b/>
+                <w:sz w:val="28"/>
+              </w:rPr>
+              <w:t xml:space="preserve"> Functionality</w:t>
+            </w:r>
+          </w:p>
         </w:tc>
       </w:tr>
       <w:tr>
-        <w:tc>
-          <w:tcPr>
-            <w:tcW w:w="1615" w:type="dxa"/>
-          </w:tcPr>
-          <w:p/>
-        </w:tc>
-        <w:tc>
-          <w:tcPr>
-            <w:tcW w:w="1530" w:type="dxa"/>
-          </w:tcPr>
-          <w:p/>
-        </w:tc>
-        <w:tc>
-          <w:tcPr>
-            <w:tcW w:w="2340" w:type="dxa"/>
-          </w:tcPr>
-          <w:p/>
-        </w:tc>
-        <w:tc>
-          <w:tcPr>
-            <w:tcW w:w="3865" w:type="dxa"/>
-          </w:tcPr>
-          <w:p/>
+        <w:trPr>
+          <w:trHeight w:val="1448"/>
+        </w:trPr>
+        <w:tc>
+          <w:tcPr>
+            <w:tcW w:w="1075" w:type="dxa"/>
+          </w:tcPr>
+          <w:p>
+            <w:r>
+              <w:t>Step 1</w:t>
+            </w:r>
+          </w:p>
+        </w:tc>
+        <w:tc>
+          <w:tcPr>
+            <w:tcW w:w="2790" w:type="dxa"/>
+          </w:tcPr>
+          <w:p>
+            <w:r>
+              <w:t>Click the highlighted “</w:t>
+            </w:r>
+            <w:r>
+              <w:t>Suggested Purchases</w:t>
+            </w:r>
+            <w:r>
+              <w:t>” button at the top of the page in the menu bar. An example is show at the right.</w:t>
+            </w:r>
+          </w:p>
+        </w:tc>
+        <w:tc>
+          <w:tcPr>
+            <w:tcW w:w="5485" w:type="dxa"/>
+          </w:tcPr>
+          <w:p>
+            <w:r>
+              <w:rPr>
+                <w:noProof/>
+              </w:rPr>
+              <w:drawing>
+                <wp:anchor distT="0" distB="0" distL="114300" distR="114300" simplePos="0" relativeHeight="251665408" behindDoc="0" locked="0" layoutInCell="1" allowOverlap="1" wp14:anchorId="3133C1D5" wp14:editId="299FC4C6">
+                  <wp:simplePos x="0" y="0"/>
+                  <wp:positionH relativeFrom="margin">
+                    <wp:posOffset>213995</wp:posOffset>
+                  </wp:positionH>
+                  <wp:positionV relativeFrom="margin">
+                    <wp:posOffset>278765</wp:posOffset>
+                  </wp:positionV>
+                  <wp:extent cx="2994660" cy="429895"/>
+                  <wp:effectExtent l="0" t="0" r="0" b="8255"/>
+                  <wp:wrapSquare wrapText="bothSides"/>
+                  <wp:docPr id="4" name="Picture 4"/>
+                  <wp:cNvGraphicFramePr>
+                    <a:graphicFrameLocks xmlns:a="http://schemas.openxmlformats.org/drawingml/2006/main" noChangeAspect="1"/>
+                  </wp:cNvGraphicFramePr>
+                  <a:graphic xmlns:a="http://schemas.openxmlformats.org/drawingml/2006/main">
+                    <a:graphicData uri="http://schemas.openxmlformats.org/drawingml/2006/picture">
+                      <pic:pic xmlns:pic="http://schemas.openxmlformats.org/drawingml/2006/picture">
+                        <pic:nvPicPr>
+                          <pic:cNvPr id="1" name="Menu_RecentTrips.png"/>
+                          <pic:cNvPicPr/>
+                        </pic:nvPicPr>
+                        <pic:blipFill>
+                          <a:blip r:embed="rId9">
+                            <a:extLst>
+                              <a:ext uri="{28A0092B-C50C-407E-A947-70E740481C1C}">
+                                <a14:useLocalDpi xmlns:a14="http://schemas.microsoft.com/office/drawing/2010/main" val="0"/>
+                              </a:ext>
+                            </a:extLst>
+                          </a:blip>
+                          <a:stretch>
+                            <a:fillRect/>
+                          </a:stretch>
+                        </pic:blipFill>
+                        <pic:spPr>
+                          <a:xfrm>
+                            <a:off x="0" y="0"/>
+                            <a:ext cx="2994660" cy="429895"/>
+                          </a:xfrm>
+                          <a:prstGeom prst="rect">
+                            <a:avLst/>
+                          </a:prstGeom>
+                        </pic:spPr>
+                      </pic:pic>
+                    </a:graphicData>
+                  </a:graphic>
+                  <wp14:sizeRelH relativeFrom="margin">
+                    <wp14:pctWidth>0</wp14:pctWidth>
+                  </wp14:sizeRelH>
+                  <wp14:sizeRelV relativeFrom="margin">
+                    <wp14:pctHeight>0</wp14:pctHeight>
+                  </wp14:sizeRelV>
+                </wp:anchor>
+              </w:drawing>
+            </w:r>
+          </w:p>
         </w:tc>
       </w:tr>
       <w:tr>
         <w:tc>
           <w:tcPr>
-            <w:tcW w:w="1615" w:type="dxa"/>
-          </w:tcPr>
-          <w:p/>
-        </w:tc>
-        <w:tc>
-          <w:tcPr>
-            <w:tcW w:w="1530" w:type="dxa"/>
-          </w:tcPr>
-          <w:p/>
-        </w:tc>
-        <w:tc>
-          <w:tcPr>
-            <w:tcW w:w="2340" w:type="dxa"/>
-          </w:tcPr>
-          <w:p/>
-        </w:tc>
-        <w:tc>
-          <w:tcPr>
-            <w:tcW w:w="3865" w:type="dxa"/>
-          </w:tcPr>
-          <w:p/>
+            <w:tcW w:w="1075" w:type="dxa"/>
+          </w:tcPr>
+          <w:p>
+            <w:r>
+              <w:t>Step 2</w:t>
+            </w:r>
+          </w:p>
+        </w:tc>
+        <w:tc>
+          <w:tcPr>
+            <w:tcW w:w="2790" w:type="dxa"/>
+          </w:tcPr>
+          <w:p>
+            <w:r>
+              <w:t xml:space="preserve">An example of the output report generated is displayed with the current format at the right. </w:t>
+            </w:r>
+          </w:p>
+        </w:tc>
+        <w:tc>
+          <w:tcPr>
+            <w:tcW w:w="5485" w:type="dxa"/>
+          </w:tcPr>
+          <w:p>
+            <w:r>
+              <w:rPr>
+                <w:noProof/>
+              </w:rPr>
+              <w:drawing>
+                <wp:anchor distT="0" distB="0" distL="114300" distR="114300" simplePos="0" relativeHeight="251664384" behindDoc="0" locked="0" layoutInCell="1" allowOverlap="1" wp14:anchorId="714CA2D7" wp14:editId="240FF3D0">
+                  <wp:simplePos x="0" y="0"/>
+                  <wp:positionH relativeFrom="margin">
+                    <wp:align>center</wp:align>
+                  </wp:positionH>
+                  <wp:positionV relativeFrom="margin">
+                    <wp:align>top</wp:align>
+                  </wp:positionV>
+                  <wp:extent cx="2513965" cy="2258695"/>
+                  <wp:effectExtent l="0" t="0" r="635" b="8255"/>
+                  <wp:wrapSquare wrapText="bothSides"/>
+                  <wp:docPr id="5" name="Picture 5"/>
+                  <wp:cNvGraphicFramePr>
+                    <a:graphicFrameLocks xmlns:a="http://schemas.openxmlformats.org/drawingml/2006/main" noChangeAspect="1"/>
+                  </wp:cNvGraphicFramePr>
+                  <a:graphic xmlns:a="http://schemas.openxmlformats.org/drawingml/2006/main">
+                    <a:graphicData uri="http://schemas.openxmlformats.org/drawingml/2006/picture">
+                      <pic:pic xmlns:pic="http://schemas.openxmlformats.org/drawingml/2006/picture">
+                        <pic:nvPicPr>
+                          <pic:cNvPr id="2" name="Output_RecentTrips.PNG"/>
+                          <pic:cNvPicPr/>
+                        </pic:nvPicPr>
+                        <pic:blipFill>
+                          <a:blip r:embed="rId10">
+                            <a:extLst>
+                              <a:ext uri="{28A0092B-C50C-407E-A947-70E740481C1C}">
+                                <a14:useLocalDpi xmlns:a14="http://schemas.microsoft.com/office/drawing/2010/main" val="0"/>
+                              </a:ext>
+                            </a:extLst>
+                          </a:blip>
+                          <a:stretch>
+                            <a:fillRect/>
+                          </a:stretch>
+                        </pic:blipFill>
+                        <pic:spPr>
+                          <a:xfrm>
+                            <a:off x="0" y="0"/>
+                            <a:ext cx="2513965" cy="2258695"/>
+                          </a:xfrm>
+                          <a:prstGeom prst="rect">
+                            <a:avLst/>
+                          </a:prstGeom>
+                        </pic:spPr>
+                      </pic:pic>
+                    </a:graphicData>
+                  </a:graphic>
+                  <wp14:sizeRelH relativeFrom="margin">
+                    <wp14:pctWidth>0</wp14:pctWidth>
+                  </wp14:sizeRelH>
+                  <wp14:sizeRelV relativeFrom="margin">
+                    <wp14:pctHeight>0</wp14:pctHeight>
+                  </wp14:sizeRelV>
+                </wp:anchor>
+              </w:drawing>
+            </w:r>
+          </w:p>
         </w:tc>
       </w:tr>
       <w:tr>
         <w:tc>
           <w:tcPr>
-            <w:tcW w:w="1615" w:type="dxa"/>
-          </w:tcPr>
-          <w:p/>
-        </w:tc>
-        <w:tc>
-          <w:tcPr>
-            <w:tcW w:w="1530" w:type="dxa"/>
-          </w:tcPr>
-          <w:p/>
-        </w:tc>
-        <w:tc>
-          <w:tcPr>
-            <w:tcW w:w="2340" w:type="dxa"/>
-          </w:tcPr>
-          <w:p/>
-        </w:tc>
-        <w:tc>
-          <w:tcPr>
-            <w:tcW w:w="3865" w:type="dxa"/>
-          </w:tcPr>
-          <w:p/>
+            <w:tcW w:w="1075" w:type="dxa"/>
+          </w:tcPr>
+          <w:p>
+            <w:r>
+              <w:t>Step 3</w:t>
+            </w:r>
+          </w:p>
+        </w:tc>
+        <w:tc>
+          <w:tcPr>
+            <w:tcW w:w="2790" w:type="dxa"/>
+          </w:tcPr>
+          <w:p>
+            <w:r>
+              <w:t>To record purchases during a shopping trip, simply generate a Suggested Purchases Report, as described above, check the box next to all items purchased during the given trip, and click the Record Purchases button at the bottom of the page. This will store a record for all purchases with dates to be used in future report calculations.</w:t>
+            </w:r>
+          </w:p>
+        </w:tc>
+        <w:tc>
+          <w:tcPr>
+            <w:tcW w:w="5485" w:type="dxa"/>
+          </w:tcPr>
+          <w:p>
+            <w:pPr>
+              <w:rPr>
+                <w:noProof/>
+              </w:rPr>
+            </w:pPr>
+            <w:r>
+              <w:rPr>
+                <w:noProof/>
+              </w:rPr>
+              <w:drawing>
+                <wp:anchor distT="0" distB="0" distL="114300" distR="114300" simplePos="0" relativeHeight="251666432" behindDoc="0" locked="0" layoutInCell="1" allowOverlap="1">
+                  <wp:simplePos x="0" y="0"/>
+                  <wp:positionH relativeFrom="margin">
+                    <wp:posOffset>443865</wp:posOffset>
+                  </wp:positionH>
+                  <wp:positionV relativeFrom="margin">
+                    <wp:posOffset>190500</wp:posOffset>
+                  </wp:positionV>
+                  <wp:extent cx="2514951" cy="2314898"/>
+                  <wp:effectExtent l="0" t="0" r="0" b="9525"/>
+                  <wp:wrapSquare wrapText="bothSides"/>
+                  <wp:docPr id="6" name="Picture 6"/>
+                  <wp:cNvGraphicFramePr>
+                    <a:graphicFrameLocks xmlns:a="http://schemas.openxmlformats.org/drawingml/2006/main" noChangeAspect="1"/>
+                  </wp:cNvGraphicFramePr>
+                  <a:graphic xmlns:a="http://schemas.openxmlformats.org/drawingml/2006/main">
+                    <a:graphicData uri="http://schemas.openxmlformats.org/drawingml/2006/picture">
+                      <pic:pic xmlns:pic="http://schemas.openxmlformats.org/drawingml/2006/picture">
+                        <pic:nvPicPr>
+                          <pic:cNvPr id="6" name="Record_SuggestedPurchases.PNG"/>
+                          <pic:cNvPicPr/>
+                        </pic:nvPicPr>
+                        <pic:blipFill>
+                          <a:blip r:embed="rId11">
+                            <a:extLst>
+                              <a:ext uri="{28A0092B-C50C-407E-A947-70E740481C1C}">
+                                <a14:useLocalDpi xmlns:a14="http://schemas.microsoft.com/office/drawing/2010/main" val="0"/>
+                              </a:ext>
+                            </a:extLst>
+                          </a:blip>
+                          <a:stretch>
+                            <a:fillRect/>
+                          </a:stretch>
+                        </pic:blipFill>
+                        <pic:spPr>
+                          <a:xfrm>
+                            <a:off x="0" y="0"/>
+                            <a:ext cx="2514951" cy="2314898"/>
+                          </a:xfrm>
+                          <a:prstGeom prst="rect">
+                            <a:avLst/>
+                          </a:prstGeom>
+                        </pic:spPr>
+                      </pic:pic>
+                    </a:graphicData>
+                  </a:graphic>
+                </wp:anchor>
+              </w:drawing>
+            </w:r>
+          </w:p>
         </w:tc>
       </w:tr>
     </w:tbl>
     <w:p/>
-    <w:p/>
-    <w:p/>
-    <w:p/>
-    <w:p/>
-    <w:p/>
-    <w:p/>
-    <w:p/>
-    <w:p/>
-    <w:p/>
-    <w:p/>
-    <w:p/>
-    <w:p/>
-    <w:p/>
-    <w:p/>
-    <w:p/>
-    <w:p/>
-    <w:p/>
-    <w:p/>
-    <w:p/>
-    <w:p/>
-    <w:p/>
-    <w:p/>
-    <w:p/>
-    <w:p/>
-    <w:p/>
-    <w:p/>
-    <w:p/>
-    <w:p/>
-    <w:p/>
-    <w:p/>
-    <w:p/>
-    <w:p/>
-    <w:p/>
-    <w:p/>
-    <w:p>
-      <w:r>
-        <w:rPr>
-          <w:rStyle w:val="Heading1Char"/>
-        </w:rPr>
-        <w:lastRenderedPageBreak/>
-        <w:t>REQUIREMENTS</w:t>
-      </w:r>
-    </w:p>
-    <w:p/>
-    <w:p>
-      <w:r>
+    <w:p>
+      <w:pPr>
+        <w:pStyle w:val="Heading2"/>
+      </w:pPr>
+      <w:bookmarkStart w:id="11" w:name="_Toc487194817"/>
+      <w:r>
+        <w:t>Getting Popular Items</w:t>
+      </w:r>
+      <w:r>
+        <w:t>:</w:t>
+      </w:r>
+      <w:bookmarkEnd w:id="11"/>
+    </w:p>
+    <w:p>
+      <w:r>
+        <w:t xml:space="preserve">From any page (while you are currently logged in), click the </w:t>
+      </w:r>
+      <w:r>
+        <w:t>“Popular Items”</w:t>
+      </w:r>
+      <w:r>
+        <w:t xml:space="preserve"> button on the header. </w:t>
+      </w:r>
+      <w:r>
+        <w:t xml:space="preserve">This will take you to the page where you can view </w:t>
+      </w:r>
+      <w:r>
+        <w:t>the 10 most frequently purchased items</w:t>
+      </w:r>
+      <w:r>
+        <w:t>.</w:t>
+      </w:r>
+    </w:p>
+    <w:p/>
+    <w:p/>
+    <w:p/>
+    <w:tbl>
+      <w:tblPr>
+        <w:tblStyle w:val="TableGrid"/>
+        <w:tblW w:w="0" w:type="auto"/>
+        <w:tblLook w:val="04A0" w:firstRow="1" w:lastRow="0" w:firstColumn="1" w:lastColumn="0" w:noHBand="0" w:noVBand="1"/>
+      </w:tblPr>
+      <w:tblGrid>
+        <w:gridCol w:w="1075"/>
+        <w:gridCol w:w="2790"/>
+        <w:gridCol w:w="5485"/>
+      </w:tblGrid>
+      <w:tr>
+        <w:tc>
+          <w:tcPr>
+            <w:tcW w:w="9350" w:type="dxa"/>
+            <w:gridSpan w:val="3"/>
+          </w:tcPr>
+          <w:p>
+            <w:pPr>
+              <w:jc w:val="center"/>
+              <w:rPr>
+                <w:b/>
+                <w:sz w:val="28"/>
+              </w:rPr>
+            </w:pPr>
+            <w:r>
+              <w:rPr>
+                <w:b/>
+                <w:sz w:val="28"/>
+              </w:rPr>
+              <w:lastRenderedPageBreak/>
+              <w:t xml:space="preserve">How to Use the </w:t>
+            </w:r>
+            <w:r>
+              <w:rPr>
+                <w:b/>
+                <w:sz w:val="28"/>
+              </w:rPr>
+              <w:t>Popular Items</w:t>
+            </w:r>
+            <w:r>
+              <w:rPr>
+                <w:b/>
+                <w:sz w:val="28"/>
+              </w:rPr>
+              <w:t xml:space="preserve"> Functionality</w:t>
+            </w:r>
+          </w:p>
+        </w:tc>
+      </w:tr>
+      <w:tr>
+        <w:trPr>
+          <w:trHeight w:val="1448"/>
+        </w:trPr>
+        <w:tc>
+          <w:tcPr>
+            <w:tcW w:w="1075" w:type="dxa"/>
+          </w:tcPr>
+          <w:p>
+            <w:r>
+              <w:t>Step 1</w:t>
+            </w:r>
+          </w:p>
+        </w:tc>
+        <w:tc>
+          <w:tcPr>
+            <w:tcW w:w="2790" w:type="dxa"/>
+          </w:tcPr>
+          <w:p>
+            <w:r>
+              <w:t>Click the highlighted “Recent Trips” button at the top of the page in the menu bar. An example is show at the right.</w:t>
+            </w:r>
+          </w:p>
+        </w:tc>
+        <w:tc>
+          <w:tcPr>
+            <w:tcW w:w="5485" w:type="dxa"/>
+          </w:tcPr>
+          <w:p>
+            <w:r>
+              <w:rPr>
+                <w:noProof/>
+              </w:rPr>
+              <w:drawing>
+                <wp:anchor distT="0" distB="0" distL="114300" distR="114300" simplePos="0" relativeHeight="251669504" behindDoc="0" locked="0" layoutInCell="1" allowOverlap="1" wp14:anchorId="49A7FBEC" wp14:editId="4C785CFB">
+                  <wp:simplePos x="0" y="0"/>
+                  <wp:positionH relativeFrom="margin">
+                    <wp:posOffset>26670</wp:posOffset>
+                  </wp:positionH>
+                  <wp:positionV relativeFrom="margin">
+                    <wp:posOffset>227330</wp:posOffset>
+                  </wp:positionV>
+                  <wp:extent cx="3274695" cy="390525"/>
+                  <wp:effectExtent l="0" t="0" r="1905" b="9525"/>
+                  <wp:wrapSquare wrapText="bothSides"/>
+                  <wp:docPr id="7" name="Picture 7"/>
+                  <wp:cNvGraphicFramePr>
+                    <a:graphicFrameLocks xmlns:a="http://schemas.openxmlformats.org/drawingml/2006/main" noChangeAspect="1"/>
+                  </wp:cNvGraphicFramePr>
+                  <a:graphic xmlns:a="http://schemas.openxmlformats.org/drawingml/2006/main">
+                    <a:graphicData uri="http://schemas.openxmlformats.org/drawingml/2006/picture">
+                      <pic:pic xmlns:pic="http://schemas.openxmlformats.org/drawingml/2006/picture">
+                        <pic:nvPicPr>
+                          <pic:cNvPr id="1" name="Menu_RecentTrips.png"/>
+                          <pic:cNvPicPr/>
+                        </pic:nvPicPr>
+                        <pic:blipFill>
+                          <a:blip r:embed="rId12">
+                            <a:extLst>
+                              <a:ext uri="{28A0092B-C50C-407E-A947-70E740481C1C}">
+                                <a14:useLocalDpi xmlns:a14="http://schemas.microsoft.com/office/drawing/2010/main" val="0"/>
+                              </a:ext>
+                            </a:extLst>
+                          </a:blip>
+                          <a:stretch>
+                            <a:fillRect/>
+                          </a:stretch>
+                        </pic:blipFill>
+                        <pic:spPr>
+                          <a:xfrm>
+                            <a:off x="0" y="0"/>
+                            <a:ext cx="3274695" cy="390525"/>
+                          </a:xfrm>
+                          <a:prstGeom prst="rect">
+                            <a:avLst/>
+                          </a:prstGeom>
+                        </pic:spPr>
+                      </pic:pic>
+                    </a:graphicData>
+                  </a:graphic>
+                  <wp14:sizeRelH relativeFrom="margin">
+                    <wp14:pctWidth>0</wp14:pctWidth>
+                  </wp14:sizeRelH>
+                  <wp14:sizeRelV relativeFrom="margin">
+                    <wp14:pctHeight>0</wp14:pctHeight>
+                  </wp14:sizeRelV>
+                </wp:anchor>
+              </w:drawing>
+            </w:r>
+          </w:p>
+        </w:tc>
+      </w:tr>
+      <w:tr>
+        <w:tc>
+          <w:tcPr>
+            <w:tcW w:w="1075" w:type="dxa"/>
+          </w:tcPr>
+          <w:p>
+            <w:r>
+              <w:t>Step 2</w:t>
+            </w:r>
+          </w:p>
+        </w:tc>
+        <w:tc>
+          <w:tcPr>
+            <w:tcW w:w="2790" w:type="dxa"/>
+          </w:tcPr>
+          <w:p>
+            <w:r>
+              <w:t xml:space="preserve">An example of the output report generated is displayed with the current format at the right. </w:t>
+            </w:r>
+            <w:r>
+              <w:rPr>
+                <w:color w:val="FF0000"/>
+              </w:rPr>
+              <w:t>Please bear in mind that if an account is relatively new and has no purchase history, this report will be blank.</w:t>
+            </w:r>
+          </w:p>
+        </w:tc>
+        <w:tc>
+          <w:tcPr>
+            <w:tcW w:w="5485" w:type="dxa"/>
+          </w:tcPr>
+          <w:p>
+            <w:r>
+              <w:rPr>
+                <w:noProof/>
+              </w:rPr>
+              <w:drawing>
+                <wp:anchor distT="0" distB="0" distL="114300" distR="114300" simplePos="0" relativeHeight="251668480" behindDoc="0" locked="0" layoutInCell="1" allowOverlap="1" wp14:anchorId="4093F7A1" wp14:editId="078FAB4A">
+                  <wp:simplePos x="0" y="0"/>
+                  <wp:positionH relativeFrom="margin">
+                    <wp:posOffset>855345</wp:posOffset>
+                  </wp:positionH>
+                  <wp:positionV relativeFrom="margin">
+                    <wp:posOffset>0</wp:posOffset>
+                  </wp:positionV>
+                  <wp:extent cx="1666875" cy="4317365"/>
+                  <wp:effectExtent l="0" t="0" r="9525" b="6985"/>
+                  <wp:wrapSquare wrapText="bothSides"/>
+                  <wp:docPr id="8" name="Picture 8"/>
+                  <wp:cNvGraphicFramePr>
+                    <a:graphicFrameLocks xmlns:a="http://schemas.openxmlformats.org/drawingml/2006/main" noChangeAspect="1"/>
+                  </wp:cNvGraphicFramePr>
+                  <a:graphic xmlns:a="http://schemas.openxmlformats.org/drawingml/2006/main">
+                    <a:graphicData uri="http://schemas.openxmlformats.org/drawingml/2006/picture">
+                      <pic:pic xmlns:pic="http://schemas.openxmlformats.org/drawingml/2006/picture">
+                        <pic:nvPicPr>
+                          <pic:cNvPr id="2" name="Output_RecentTrips.PNG"/>
+                          <pic:cNvPicPr/>
+                        </pic:nvPicPr>
+                        <pic:blipFill>
+                          <a:blip r:embed="rId13">
+                            <a:extLst>
+                              <a:ext uri="{28A0092B-C50C-407E-A947-70E740481C1C}">
+                                <a14:useLocalDpi xmlns:a14="http://schemas.microsoft.com/office/drawing/2010/main" val="0"/>
+                              </a:ext>
+                            </a:extLst>
+                          </a:blip>
+                          <a:stretch>
+                            <a:fillRect/>
+                          </a:stretch>
+                        </pic:blipFill>
+                        <pic:spPr>
+                          <a:xfrm>
+                            <a:off x="0" y="0"/>
+                            <a:ext cx="1666875" cy="4317365"/>
+                          </a:xfrm>
+                          <a:prstGeom prst="rect">
+                            <a:avLst/>
+                          </a:prstGeom>
+                        </pic:spPr>
+                      </pic:pic>
+                    </a:graphicData>
+                  </a:graphic>
+                  <wp14:sizeRelH relativeFrom="margin">
+                    <wp14:pctWidth>0</wp14:pctWidth>
+                  </wp14:sizeRelH>
+                  <wp14:sizeRelV relativeFrom="margin">
+                    <wp14:pctHeight>0</wp14:pctHeight>
+                  </wp14:sizeRelV>
+                </wp:anchor>
+              </w:drawing>
+            </w:r>
+          </w:p>
+        </w:tc>
+      </w:tr>
+    </w:tbl>
+    <w:p>
+      <w:pPr>
         <w:rPr>
           <w:u w:val="single"/>
         </w:rPr>
-        <w:t>Hardware</w:t>
-      </w:r>
-      <w:r>
-        <w:t xml:space="preserve">: </w:t>
-      </w:r>
-    </w:p>
-    <w:p>
-      <w:r>
-        <w:t>The application must be run by a device with internet access, and this includes (but not limited to) desktop computers, laptops, tablets, smartphones, and mobile devices.</w:t>
-      </w:r>
-      <w:r>
-        <w:t xml:space="preserve"> A keyboard and mouse will also be required for input on desktop computers.</w:t>
-      </w:r>
-    </w:p>
-    <w:p/>
-    <w:p>
-      <w:r>
-        <w:rPr>
-          <w:u w:val="single"/>
-        </w:rPr>
-        <w:t>Software</w:t>
+      </w:pPr>
+    </w:p>
+    <w:p>
+      <w:pPr>
+        <w:pStyle w:val="Heading2"/>
+      </w:pPr>
+      <w:bookmarkStart w:id="12" w:name="_Toc487194818"/>
+      <w:r>
+        <w:t>Logging Out</w:t>
       </w:r>
       <w:r>
         <w:t>:</w:t>
       </w:r>
-    </w:p>
-    <w:p>
-      <w:r>
-        <w:t>The application requires an internet browser to run, but the type of browser is</w:t>
-      </w:r>
-      <w:r>
-        <w:t xml:space="preserve"> unspecific</w:t>
-      </w:r>
-      <w:r>
-        <w:t>. For example, this application will run on Firefox, Google Chrome, Safari, Internet Explorer, Opera, and many more.</w:t>
-      </w:r>
-    </w:p>
-    <w:p/>
-    <w:p>
-      <w:pPr>
-        <w:pStyle w:val="Heading1"/>
-      </w:pPr>
-      <w:r>
-        <w:t>INSTALLATION</w:t>
-      </w:r>
-    </w:p>
-    <w:p/>
-    <w:p>
-      <w:r>
-        <w:t xml:space="preserve">The shopping list application does not require any installation of software to run. The user simply has to go the URL </w:t>
-      </w:r>
-      <w:hyperlink r:id="rId4" w:history="1">
-        <w:r>
-          <w:rPr>
-            <w:rStyle w:val="Hyperlink"/>
-          </w:rPr>
-          <w:t>http://umuccmsc495.x10host.com</w:t>
-        </w:r>
-      </w:hyperlink>
-      <w:r>
-        <w:t xml:space="preserve"> from any web browser and log in to, or register for, a User Account. The application is hosted on a public web server that can be accessed from any desktop, tablet, or mobile device with access to the internet.</w:t>
-      </w:r>
-    </w:p>
-    <w:p/>
-    <w:p/>
-    <w:p>
-      <w:r>
-        <w:rPr>
-          <w:rStyle w:val="Heading1Char"/>
-        </w:rPr>
-        <w:t>OPERATION</w:t>
-      </w:r>
-    </w:p>
-    <w:p/>
-    <w:p>
-      <w:r>
-        <w:rPr>
-          <w:u w:val="single"/>
-        </w:rPr>
-        <w:t>Registering for an Account</w:t>
-      </w:r>
-      <w:r>
-        <w:t>:</w:t>
-      </w:r>
-    </w:p>
-    <w:p>
-      <w:r>
-        <w:t>TODO</w:t>
-      </w:r>
-    </w:p>
-    <w:p>
-      <w:pPr>
-        <w:rPr>
-          <w:u w:val="single"/>
-        </w:rPr>
-      </w:pPr>
-    </w:p>
-    <w:p>
-      <w:pPr>
-        <w:rPr>
-          <w:u w:val="single"/>
-        </w:rPr>
-      </w:pPr>
-    </w:p>
-    <w:p>
-      <w:r>
-        <w:rPr>
-          <w:u w:val="single"/>
-        </w:rPr>
-        <w:t>Logging In</w:t>
-      </w:r>
-      <w:r>
-        <w:t>:</w:t>
-      </w:r>
-    </w:p>
-    <w:p>
-      <w:r>
-        <w:t>Enter your account username in the Username text box and enter your account password in the Password text box. Then click the button that says “Log In”. If the username/password combination is entered correctly, you will be redirected to the home page. If not, a message will be printed to the screen that describes the encountered error.</w:t>
-      </w:r>
-    </w:p>
-    <w:p/>
-    <w:p>
-      <w:pPr>
-        <w:rPr>
-          <w:u w:val="single"/>
-        </w:rPr>
-      </w:pPr>
-    </w:p>
-    <w:p>
-      <w:r>
-        <w:rPr>
-          <w:u w:val="single"/>
-        </w:rPr>
-        <w:t>Generating a List</w:t>
-      </w:r>
-      <w:r>
-        <w:t>:</w:t>
-      </w:r>
-    </w:p>
-    <w:p>
-      <w:r>
-        <w:t>TODO</w:t>
-      </w:r>
-    </w:p>
-    <w:p/>
-    <w:p>
-      <w:pPr>
-        <w:rPr>
-          <w:u w:val="single"/>
-        </w:rPr>
-      </w:pPr>
-    </w:p>
-    <w:p>
-      <w:r>
-        <w:rPr>
-          <w:u w:val="single"/>
-        </w:rPr>
-        <w:t>Adding an Item</w:t>
-      </w:r>
-      <w:r>
-        <w:t>:</w:t>
-      </w:r>
-    </w:p>
-    <w:p>
-      <w:r>
-        <w:t>TODO</w:t>
-      </w:r>
-    </w:p>
-    <w:p/>
-    <w:p>
-      <w:pPr>
-        <w:rPr>
-          <w:u w:val="single"/>
-        </w:rPr>
-      </w:pPr>
-    </w:p>
-    <w:p>
-      <w:r>
-        <w:rPr>
-          <w:u w:val="single"/>
-        </w:rPr>
-        <w:t>Saving a List</w:t>
-      </w:r>
-      <w:r>
-        <w:t>:</w:t>
-      </w:r>
-    </w:p>
-    <w:p>
-      <w:r>
-        <w:lastRenderedPageBreak/>
-        <w:t>TODO</w:t>
-      </w:r>
-    </w:p>
-    <w:p/>
-    <w:p>
-      <w:r>
-        <w:rPr>
-          <w:u w:val="single"/>
-        </w:rPr>
-        <w:t>Getting Recent Trips</w:t>
-      </w:r>
-      <w:r>
-        <w:t>:</w:t>
-      </w:r>
-    </w:p>
-    <w:p>
-      <w:r>
-        <w:t xml:space="preserve">From any page (while you are currently logged in), click the button on the header that says “Recent Trips”. This will take you to the page where you can view your </w:t>
-      </w:r>
-      <w:r>
-        <w:rPr>
-          <w:color w:val="FF0000"/>
-        </w:rPr>
-        <w:t xml:space="preserve">X [somebody help?] </w:t>
-      </w:r>
-      <w:r>
-        <w:t>recent trips and shopping lists.</w:t>
-      </w:r>
-    </w:p>
-    <w:p/>
-    <w:p>
-      <w:pPr>
-        <w:rPr>
-          <w:u w:val="single"/>
-        </w:rPr>
-      </w:pPr>
-    </w:p>
-    <w:p>
-      <w:r>
-        <w:rPr>
-          <w:u w:val="single"/>
-        </w:rPr>
-        <w:t>Getting Suggested Purchases</w:t>
-      </w:r>
-      <w:r>
-        <w:t>:</w:t>
-      </w:r>
-    </w:p>
-    <w:p>
-      <w:r>
-        <w:t>From any page (while you are currently logged in), click the button on the header that says “</w:t>
-      </w:r>
-      <w:r>
-        <w:t>Suggested Purchases</w:t>
-      </w:r>
-      <w:r>
-        <w:t>”. This will take you to the page where you can view</w:t>
-      </w:r>
-      <w:r>
-        <w:t xml:space="preserve"> items that are specifically suggested for you based on previous purchase behavior, and add them to your list</w:t>
-      </w:r>
-      <w:r>
-        <w:t>.</w:t>
-      </w:r>
-    </w:p>
-    <w:p/>
-    <w:p/>
-    <w:p>
-      <w:r>
-        <w:rPr>
-          <w:u w:val="single"/>
-        </w:rPr>
-        <w:t>Getting Popular Items</w:t>
-      </w:r>
-      <w:r>
-        <w:t>:</w:t>
-      </w:r>
-    </w:p>
-    <w:p>
-      <w:r>
-        <w:t>From any page (while you are currently logged in), click the button on the header that says “</w:t>
-      </w:r>
-      <w:r>
-        <w:t>Popular Items</w:t>
-      </w:r>
-      <w:r>
-        <w:t>”. This will take you to the page where you can view frequently purchased items that you can add to your list.</w:t>
-      </w:r>
-    </w:p>
-    <w:p/>
-    <w:p>
-      <w:pPr>
-        <w:rPr>
-          <w:u w:val="single"/>
-        </w:rPr>
-      </w:pPr>
-    </w:p>
-    <w:p>
-      <w:r>
-        <w:rPr>
-          <w:u w:val="single"/>
-        </w:rPr>
-        <w:t>Logging Out</w:t>
-      </w:r>
-      <w:r>
-        <w:t>:</w:t>
-      </w:r>
+      <w:bookmarkEnd w:id="12"/>
     </w:p>
     <w:p>
       <w:r>
@@ -975,6 +2877,216 @@
     </w:sectPr>
   </w:body>
 </w:document>
+</file>
+
+<file path=word/numbering.xml><?xml version="1.0" encoding="utf-8"?>
+<w:numbering xmlns:wpc="http://schemas.microsoft.com/office/word/2010/wordprocessingCanvas" xmlns:cx="http://schemas.microsoft.com/office/drawing/2014/chartex" xmlns:cx1="http://schemas.microsoft.com/office/drawing/2015/9/8/chartex" xmlns:cx2="http://schemas.microsoft.com/office/drawing/2015/10/21/chartex" xmlns:cx3="http://schemas.microsoft.com/office/drawing/2016/5/9/chartex" xmlns:cx4="http://schemas.microsoft.com/office/drawing/2016/5/10/chartex" xmlns:cx5="http://schemas.microsoft.com/office/drawing/2016/5/11/chartex" xmlns:cx6="http://schemas.microsoft.com/office/drawing/2016/5/12/chartex" xmlns:cx7="http://schemas.microsoft.com/office/drawing/2016/5/13/chartex" xmlns:cx8="http://schemas.microsoft.com/office/drawing/2016/5/14/chartex" xmlns:mc="http://schemas.openxmlformats.org/markup-compatibility/2006" xmlns:aink="http://schemas.microsoft.com/office/drawing/2016/ink" xmlns:am3d="http://schemas.microsoft.com/office/drawing/2017/model3d" xmlns:o="urn:schemas-microsoft-com:office:office" xmlns:r="http://schemas.openxmlformats.org/officeDocument/2006/relationships" xmlns:m="http://schemas.openxmlformats.org/officeDocument/2006/math" xmlns:v="urn:schemas-microsoft-com:vml" xmlns:wp14="http://schemas.microsoft.com/office/word/2010/wordprocessingDrawing" xmlns:wp="http://schemas.openxmlformats.org/drawingml/2006/wordprocessingDrawing" xmlns:w10="urn:schemas-microsoft-com:office:word" xmlns:w="http://schemas.openxmlformats.org/wordprocessingml/2006/main" xmlns:w14="http://schemas.microsoft.com/office/word/2010/wordml" xmlns:w15="http://schemas.microsoft.com/office/word/2012/wordml" xmlns:w16cid="http://schemas.microsoft.com/office/word/2016/wordml/cid" xmlns:w16se="http://schemas.microsoft.com/office/word/2015/wordml/symex" xmlns:wpg="http://schemas.microsoft.com/office/word/2010/wordprocessingGroup" xmlns:wpi="http://schemas.microsoft.com/office/word/2010/wordprocessingInk" xmlns:wne="http://schemas.microsoft.com/office/word/2006/wordml" xmlns:wps="http://schemas.microsoft.com/office/word/2010/wordprocessingShape" mc:Ignorable="w14 w15 w16se w16cid wp14">
+  <w:abstractNum w:abstractNumId="0" w15:restartNumberingAfterBreak="0">
+    <w:nsid w:val="036033B3"/>
+    <w:multiLevelType w:val="hybridMultilevel"/>
+    <w:tmpl w:val="1B0021B6"/>
+    <w:lvl w:ilvl="0" w:tplc="04090001">
+      <w:start w:val="1"/>
+      <w:numFmt w:val="bullet"/>
+      <w:lvlText w:val=""/>
+      <w:lvlJc w:val="left"/>
+      <w:pPr>
+        <w:ind w:left="720" w:hanging="360"/>
+      </w:pPr>
+      <w:rPr>
+        <w:rFonts w:ascii="Symbol" w:hAnsi="Symbol" w:hint="default"/>
+      </w:rPr>
+    </w:lvl>
+    <w:lvl w:ilvl="1" w:tplc="04090003" w:tentative="1">
+      <w:start w:val="1"/>
+      <w:numFmt w:val="bullet"/>
+      <w:lvlText w:val="o"/>
+      <w:lvlJc w:val="left"/>
+      <w:pPr>
+        <w:ind w:left="1440" w:hanging="360"/>
+      </w:pPr>
+      <w:rPr>
+        <w:rFonts w:ascii="Courier New" w:hAnsi="Courier New" w:cs="Courier New" w:hint="default"/>
+      </w:rPr>
+    </w:lvl>
+    <w:lvl w:ilvl="2" w:tplc="04090005" w:tentative="1">
+      <w:start w:val="1"/>
+      <w:numFmt w:val="bullet"/>
+      <w:lvlText w:val=""/>
+      <w:lvlJc w:val="left"/>
+      <w:pPr>
+        <w:ind w:left="2160" w:hanging="360"/>
+      </w:pPr>
+      <w:rPr>
+        <w:rFonts w:ascii="Wingdings" w:hAnsi="Wingdings" w:hint="default"/>
+      </w:rPr>
+    </w:lvl>
+    <w:lvl w:ilvl="3" w:tplc="04090001" w:tentative="1">
+      <w:start w:val="1"/>
+      <w:numFmt w:val="bullet"/>
+      <w:lvlText w:val=""/>
+      <w:lvlJc w:val="left"/>
+      <w:pPr>
+        <w:ind w:left="2880" w:hanging="360"/>
+      </w:pPr>
+      <w:rPr>
+        <w:rFonts w:ascii="Symbol" w:hAnsi="Symbol" w:hint="default"/>
+      </w:rPr>
+    </w:lvl>
+    <w:lvl w:ilvl="4" w:tplc="04090003" w:tentative="1">
+      <w:start w:val="1"/>
+      <w:numFmt w:val="bullet"/>
+      <w:lvlText w:val="o"/>
+      <w:lvlJc w:val="left"/>
+      <w:pPr>
+        <w:ind w:left="3600" w:hanging="360"/>
+      </w:pPr>
+      <w:rPr>
+        <w:rFonts w:ascii="Courier New" w:hAnsi="Courier New" w:cs="Courier New" w:hint="default"/>
+      </w:rPr>
+    </w:lvl>
+    <w:lvl w:ilvl="5" w:tplc="04090005" w:tentative="1">
+      <w:start w:val="1"/>
+      <w:numFmt w:val="bullet"/>
+      <w:lvlText w:val=""/>
+      <w:lvlJc w:val="left"/>
+      <w:pPr>
+        <w:ind w:left="4320" w:hanging="360"/>
+      </w:pPr>
+      <w:rPr>
+        <w:rFonts w:ascii="Wingdings" w:hAnsi="Wingdings" w:hint="default"/>
+      </w:rPr>
+    </w:lvl>
+    <w:lvl w:ilvl="6" w:tplc="04090001" w:tentative="1">
+      <w:start w:val="1"/>
+      <w:numFmt w:val="bullet"/>
+      <w:lvlText w:val=""/>
+      <w:lvlJc w:val="left"/>
+      <w:pPr>
+        <w:ind w:left="5040" w:hanging="360"/>
+      </w:pPr>
+      <w:rPr>
+        <w:rFonts w:ascii="Symbol" w:hAnsi="Symbol" w:hint="default"/>
+      </w:rPr>
+    </w:lvl>
+    <w:lvl w:ilvl="7" w:tplc="04090003" w:tentative="1">
+      <w:start w:val="1"/>
+      <w:numFmt w:val="bullet"/>
+      <w:lvlText w:val="o"/>
+      <w:lvlJc w:val="left"/>
+      <w:pPr>
+        <w:ind w:left="5760" w:hanging="360"/>
+      </w:pPr>
+      <w:rPr>
+        <w:rFonts w:ascii="Courier New" w:hAnsi="Courier New" w:cs="Courier New" w:hint="default"/>
+      </w:rPr>
+    </w:lvl>
+    <w:lvl w:ilvl="8" w:tplc="04090005" w:tentative="1">
+      <w:start w:val="1"/>
+      <w:numFmt w:val="bullet"/>
+      <w:lvlText w:val=""/>
+      <w:lvlJc w:val="left"/>
+      <w:pPr>
+        <w:ind w:left="6480" w:hanging="360"/>
+      </w:pPr>
+      <w:rPr>
+        <w:rFonts w:ascii="Wingdings" w:hAnsi="Wingdings" w:hint="default"/>
+      </w:rPr>
+    </w:lvl>
+  </w:abstractNum>
+  <w:abstractNum w:abstractNumId="1" w15:restartNumberingAfterBreak="0">
+    <w:nsid w:val="79951AC7"/>
+    <w:multiLevelType w:val="hybridMultilevel"/>
+    <w:tmpl w:val="7BA0311A"/>
+    <w:lvl w:ilvl="0" w:tplc="04090017">
+      <w:start w:val="1"/>
+      <w:numFmt w:val="lowerLetter"/>
+      <w:lvlText w:val="%1)"/>
+      <w:lvlJc w:val="left"/>
+      <w:pPr>
+        <w:ind w:left="1440" w:hanging="360"/>
+      </w:pPr>
+    </w:lvl>
+    <w:lvl w:ilvl="1" w:tplc="04090019" w:tentative="1">
+      <w:start w:val="1"/>
+      <w:numFmt w:val="lowerLetter"/>
+      <w:lvlText w:val="%2."/>
+      <w:lvlJc w:val="left"/>
+      <w:pPr>
+        <w:ind w:left="2160" w:hanging="360"/>
+      </w:pPr>
+    </w:lvl>
+    <w:lvl w:ilvl="2" w:tplc="0409001B" w:tentative="1">
+      <w:start w:val="1"/>
+      <w:numFmt w:val="lowerRoman"/>
+      <w:lvlText w:val="%3."/>
+      <w:lvlJc w:val="right"/>
+      <w:pPr>
+        <w:ind w:left="2880" w:hanging="180"/>
+      </w:pPr>
+    </w:lvl>
+    <w:lvl w:ilvl="3" w:tplc="0409000F" w:tentative="1">
+      <w:start w:val="1"/>
+      <w:numFmt w:val="decimal"/>
+      <w:lvlText w:val="%4."/>
+      <w:lvlJc w:val="left"/>
+      <w:pPr>
+        <w:ind w:left="3600" w:hanging="360"/>
+      </w:pPr>
+    </w:lvl>
+    <w:lvl w:ilvl="4" w:tplc="04090019" w:tentative="1">
+      <w:start w:val="1"/>
+      <w:numFmt w:val="lowerLetter"/>
+      <w:lvlText w:val="%5."/>
+      <w:lvlJc w:val="left"/>
+      <w:pPr>
+        <w:ind w:left="4320" w:hanging="360"/>
+      </w:pPr>
+    </w:lvl>
+    <w:lvl w:ilvl="5" w:tplc="0409001B" w:tentative="1">
+      <w:start w:val="1"/>
+      <w:numFmt w:val="lowerRoman"/>
+      <w:lvlText w:val="%6."/>
+      <w:lvlJc w:val="right"/>
+      <w:pPr>
+        <w:ind w:left="5040" w:hanging="180"/>
+      </w:pPr>
+    </w:lvl>
+    <w:lvl w:ilvl="6" w:tplc="0409000F" w:tentative="1">
+      <w:start w:val="1"/>
+      <w:numFmt w:val="decimal"/>
+      <w:lvlText w:val="%7."/>
+      <w:lvlJc w:val="left"/>
+      <w:pPr>
+        <w:ind w:left="5760" w:hanging="360"/>
+      </w:pPr>
+    </w:lvl>
+    <w:lvl w:ilvl="7" w:tplc="04090019" w:tentative="1">
+      <w:start w:val="1"/>
+      <w:numFmt w:val="lowerLetter"/>
+      <w:lvlText w:val="%8."/>
+      <w:lvlJc w:val="left"/>
+      <w:pPr>
+        <w:ind w:left="6480" w:hanging="360"/>
+      </w:pPr>
+    </w:lvl>
+    <w:lvl w:ilvl="8" w:tplc="0409001B" w:tentative="1">
+      <w:start w:val="1"/>
+      <w:numFmt w:val="lowerRoman"/>
+      <w:lvlText w:val="%9."/>
+      <w:lvlJc w:val="right"/>
+      <w:pPr>
+        <w:ind w:left="7200" w:hanging="180"/>
+      </w:pPr>
+    </w:lvl>
+  </w:abstractNum>
+  <w:num w:numId="1">
+    <w:abstractNumId w:val="0"/>
+  </w:num>
+  <w:num w:numId="2">
+    <w:abstractNumId w:val="1"/>
+  </w:num>
+</w:numbering>
 </file>
 
 <file path=word/styles.xml><?xml version="1.0" encoding="utf-8"?>
@@ -1521,6 +3633,74 @@
       <w:szCs w:val="26"/>
     </w:rPr>
   </w:style>
+  <w:style w:type="paragraph" w:styleId="ListParagraph">
+    <w:name w:val="List Paragraph"/>
+    <w:basedOn w:val="Normal"/>
+    <w:uiPriority w:val="34"/>
+    <w:qFormat/>
+    <w:rsid w:val="00DF5980"/>
+    <w:pPr>
+      <w:ind w:left="720"/>
+      <w:contextualSpacing/>
+    </w:pPr>
+  </w:style>
+  <w:style w:type="paragraph" w:styleId="Caption">
+    <w:name w:val="caption"/>
+    <w:basedOn w:val="Normal"/>
+    <w:next w:val="Normal"/>
+    <w:uiPriority w:val="35"/>
+    <w:unhideWhenUsed/>
+    <w:qFormat/>
+    <w:rsid w:val="005B15AF"/>
+    <w:pPr>
+      <w:spacing w:after="200"/>
+    </w:pPr>
+    <w:rPr>
+      <w:i/>
+      <w:iCs/>
+      <w:color w:val="44546A" w:themeColor="text2"/>
+      <w:sz w:val="18"/>
+      <w:szCs w:val="18"/>
+    </w:rPr>
+  </w:style>
+  <w:style w:type="paragraph" w:styleId="TOCHeading">
+    <w:name w:val="TOC Heading"/>
+    <w:basedOn w:val="Heading1"/>
+    <w:next w:val="Normal"/>
+    <w:uiPriority w:val="39"/>
+    <w:unhideWhenUsed/>
+    <w:qFormat/>
+    <w:rsid w:val="005B15AF"/>
+    <w:pPr>
+      <w:spacing w:line="259" w:lineRule="auto"/>
+      <w:outlineLvl w:val="9"/>
+    </w:pPr>
+  </w:style>
+  <w:style w:type="paragraph" w:styleId="TOC1">
+    <w:name w:val="toc 1"/>
+    <w:basedOn w:val="Normal"/>
+    <w:next w:val="Normal"/>
+    <w:autoRedefine/>
+    <w:uiPriority w:val="39"/>
+    <w:unhideWhenUsed/>
+    <w:rsid w:val="005B15AF"/>
+    <w:pPr>
+      <w:spacing w:after="100"/>
+    </w:pPr>
+  </w:style>
+  <w:style w:type="paragraph" w:styleId="TOC2">
+    <w:name w:val="toc 2"/>
+    <w:basedOn w:val="Normal"/>
+    <w:next w:val="Normal"/>
+    <w:autoRedefine/>
+    <w:uiPriority w:val="39"/>
+    <w:unhideWhenUsed/>
+    <w:rsid w:val="005B15AF"/>
+    <w:pPr>
+      <w:spacing w:after="100"/>
+      <w:ind w:left="240"/>
+    </w:pPr>
+  </w:style>
 </w:styles>
 </file>
 
@@ -1783,4 +3963,16 @@
     </a:ext>
   </a:extLst>
 </a:theme>
+</file>
+
+<file path=customXml/item1.xml><?xml version="1.0" encoding="utf-8"?>
+<b:Sources xmlns:b="http://schemas.openxmlformats.org/officeDocument/2006/bibliography" xmlns="http://schemas.openxmlformats.org/officeDocument/2006/bibliography" SelectedStyle="\APASixthEditionOfficeOnline.xsl" StyleName="APA" Version="6"/>
+</file>
+
+<file path=customXml/itemProps1.xml><?xml version="1.0" encoding="utf-8"?>
+<ds:datastoreItem xmlns:ds="http://schemas.openxmlformats.org/officeDocument/2006/customXml" ds:itemID="{5BBD5B52-545A-436B-86E8-32BE28201042}">
+  <ds:schemaRefs>
+    <ds:schemaRef ds:uri="http://schemas.openxmlformats.org/officeDocument/2006/bibliography"/>
+  </ds:schemaRefs>
+</ds:datastoreItem>
 </file>
</xml_diff>